<commit_message>
Amended version of nm0575
git-svn-id: svn://127.0.0.1/Core@7045 17c802ae-cbca-534c-9e8e-6d19a4926c45
</commit_message>
<xml_diff>
--- a/trunk/doc/readme_nm_4400_fix13.docx
+++ b/trunk/doc/readme_nm_4400_fix13.docx
@@ -457,14 +457,6 @@
         <w:gridCol w:w="6662"/>
       </w:tblGrid>
       <w:tr>
-        <w:tblPrEx>
-          <w:tblCellMar>
-            <w:top w:w="0" w:type="dxa"/>
-            <w:left w:w="0" w:type="dxa"/>
-            <w:bottom w:w="0" w:type="dxa"/>
-            <w:right w:w="0" w:type="dxa"/>
-          </w:tblCellMar>
-        </w:tblPrEx>
         <w:trPr>
           <w:cantSplit/>
           <w:tblHeader/>
@@ -549,14 +541,6 @@
         </w:tc>
       </w:tr>
       <w:tr>
-        <w:tblPrEx>
-          <w:tblCellMar>
-            <w:top w:w="0" w:type="dxa"/>
-            <w:left w:w="0" w:type="dxa"/>
-            <w:bottom w:w="0" w:type="dxa"/>
-            <w:right w:w="0" w:type="dxa"/>
-          </w:tblCellMar>
-        </w:tblPrEx>
         <w:trPr>
           <w:cantSplit/>
           <w:tblHeader/>
@@ -688,14 +672,6 @@
         </w:tc>
       </w:tr>
       <w:tr>
-        <w:tblPrEx>
-          <w:tblCellMar>
-            <w:top w:w="0" w:type="dxa"/>
-            <w:left w:w="0" w:type="dxa"/>
-            <w:bottom w:w="0" w:type="dxa"/>
-            <w:right w:w="0" w:type="dxa"/>
-          </w:tblCellMar>
-        </w:tblPrEx>
         <w:trPr>
           <w:cantSplit/>
           <w:tblHeader/>
@@ -771,14 +747,6 @@
         </w:tc>
       </w:tr>
       <w:tr>
-        <w:tblPrEx>
-          <w:tblCellMar>
-            <w:top w:w="0" w:type="dxa"/>
-            <w:left w:w="0" w:type="dxa"/>
-            <w:bottom w:w="0" w:type="dxa"/>
-            <w:right w:w="0" w:type="dxa"/>
-          </w:tblCellMar>
-        </w:tblPrEx>
         <w:trPr>
           <w:cantSplit/>
           <w:tblHeader/>
@@ -1030,29 +998,12 @@
                 <w:sz w:val="16"/>
                 <w:szCs w:val="16"/>
               </w:rPr>
-              <w:t>Exit</w:t>
-            </w:r>
-            <w:r>
-              <w:rPr>
-                <w:rFonts w:ascii="Calibri" w:hAnsi="Calibri" w:cs="Calibri"/>
-                <w:color w:val="000000"/>
-                <w:sz w:val="16"/>
-                <w:szCs w:val="16"/>
-              </w:rPr>
-              <w:t xml:space="preserve"> SQL*PLUS. </w:t>
+              <w:t xml:space="preserve">Exit SQL*PLUS. </w:t>
             </w:r>
           </w:p>
         </w:tc>
       </w:tr>
       <w:tr>
-        <w:tblPrEx>
-          <w:tblCellMar>
-            <w:top w:w="0" w:type="dxa"/>
-            <w:left w:w="0" w:type="dxa"/>
-            <w:bottom w:w="0" w:type="dxa"/>
-            <w:right w:w="0" w:type="dxa"/>
-          </w:tblCellMar>
-        </w:tblPrEx>
         <w:trPr>
           <w:cantSplit/>
           <w:tblHeader/>
@@ -1137,14 +1088,6 @@
         </w:tc>
       </w:tr>
       <w:tr>
-        <w:tblPrEx>
-          <w:tblCellMar>
-            <w:top w:w="0" w:type="dxa"/>
-            <w:left w:w="0" w:type="dxa"/>
-            <w:bottom w:w="0" w:type="dxa"/>
-            <w:right w:w="0" w:type="dxa"/>
-          </w:tblCellMar>
-        </w:tblPrEx>
         <w:trPr>
           <w:cantSplit/>
           <w:tblHeader/>
@@ -1229,14 +1172,6 @@
         </w:tc>
       </w:tr>
       <w:tr>
-        <w:tblPrEx>
-          <w:tblCellMar>
-            <w:top w:w="0" w:type="dxa"/>
-            <w:left w:w="0" w:type="dxa"/>
-            <w:bottom w:w="0" w:type="dxa"/>
-            <w:right w:w="0" w:type="dxa"/>
-          </w:tblCellMar>
-        </w:tblPrEx>
         <w:trPr>
           <w:cantSplit/>
           <w:tblHeader/>
@@ -1321,14 +1256,6 @@
         </w:tc>
       </w:tr>
       <w:tr>
-        <w:tblPrEx>
-          <w:tblCellMar>
-            <w:top w:w="0" w:type="dxa"/>
-            <w:left w:w="0" w:type="dxa"/>
-            <w:bottom w:w="0" w:type="dxa"/>
-            <w:right w:w="0" w:type="dxa"/>
-          </w:tblCellMar>
-        </w:tblPrEx>
         <w:trPr>
           <w:cantSplit/>
           <w:tblHeader/>
@@ -1486,14 +1413,6 @@
         <w:gridCol w:w="1275"/>
       </w:tblGrid>
       <w:tr>
-        <w:tblPrEx>
-          <w:tblCellMar>
-            <w:top w:w="0" w:type="dxa"/>
-            <w:left w:w="0" w:type="dxa"/>
-            <w:bottom w:w="0" w:type="dxa"/>
-            <w:right w:w="0" w:type="dxa"/>
-          </w:tblCellMar>
-        </w:tblPrEx>
         <w:trPr>
           <w:cantSplit/>
           <w:tblHeader/>
@@ -1580,14 +1499,6 @@
         </w:tc>
       </w:tr>
       <w:tr>
-        <w:tblPrEx>
-          <w:tblCellMar>
-            <w:top w:w="0" w:type="dxa"/>
-            <w:left w:w="0" w:type="dxa"/>
-            <w:bottom w:w="0" w:type="dxa"/>
-            <w:right w:w="0" w:type="dxa"/>
-          </w:tblCellMar>
-        </w:tblPrEx>
         <w:trPr>
           <w:cantSplit/>
         </w:trPr>
@@ -1669,14 +1580,6 @@
         </w:tc>
       </w:tr>
       <w:tr>
-        <w:tblPrEx>
-          <w:tblCellMar>
-            <w:top w:w="0" w:type="dxa"/>
-            <w:left w:w="0" w:type="dxa"/>
-            <w:bottom w:w="0" w:type="dxa"/>
-            <w:right w:w="0" w:type="dxa"/>
-          </w:tblCellMar>
-        </w:tblPrEx>
         <w:trPr>
           <w:cantSplit/>
         </w:trPr>
@@ -1758,14 +1661,6 @@
         </w:tc>
       </w:tr>
       <w:tr>
-        <w:tblPrEx>
-          <w:tblCellMar>
-            <w:top w:w="0" w:type="dxa"/>
-            <w:left w:w="0" w:type="dxa"/>
-            <w:bottom w:w="0" w:type="dxa"/>
-            <w:right w:w="0" w:type="dxa"/>
-          </w:tblCellMar>
-        </w:tblPrEx>
         <w:trPr>
           <w:cantSplit/>
         </w:trPr>
@@ -1841,20 +1736,21 @@
                 <w:sz w:val="16"/>
                 <w:szCs w:val="16"/>
               </w:rPr>
-              <w:t>2.7.1.3</w:t>
+              <w:t>2.7.1.</w:t>
+            </w:r>
+            <w:r>
+              <w:rPr>
+                <w:rFonts w:ascii="Calibri" w:hAnsi="Calibri" w:cs="Calibri"/>
+                <w:color w:val="000000"/>
+                <w:sz w:val="16"/>
+                <w:szCs w:val="16"/>
+              </w:rPr>
+              <w:t>4</w:t>
             </w:r>
           </w:p>
         </w:tc>
       </w:tr>
       <w:tr>
-        <w:tblPrEx>
-          <w:tblCellMar>
-            <w:top w:w="0" w:type="dxa"/>
-            <w:left w:w="0" w:type="dxa"/>
-            <w:bottom w:w="0" w:type="dxa"/>
-            <w:right w:w="0" w:type="dxa"/>
-          </w:tblCellMar>
-        </w:tblPrEx>
         <w:trPr>
           <w:cantSplit/>
         </w:trPr>
@@ -2268,14 +2164,6 @@
         <w:gridCol w:w="1134"/>
       </w:tblGrid>
       <w:tr>
-        <w:tblPrEx>
-          <w:tblCellMar>
-            <w:top w:w="0" w:type="dxa"/>
-            <w:left w:w="0" w:type="dxa"/>
-            <w:bottom w:w="0" w:type="dxa"/>
-            <w:right w:w="0" w:type="dxa"/>
-          </w:tblCellMar>
-        </w:tblPrEx>
         <w:trPr>
           <w:cantSplit/>
           <w:tblHeader/>
@@ -2458,14 +2346,6 @@
         </w:tc>
       </w:tr>
       <w:tr>
-        <w:tblPrEx>
-          <w:tblCellMar>
-            <w:top w:w="0" w:type="dxa"/>
-            <w:left w:w="0" w:type="dxa"/>
-            <w:bottom w:w="0" w:type="dxa"/>
-            <w:right w:w="0" w:type="dxa"/>
-          </w:tblCellMar>
-        </w:tblPrEx>
         <w:trPr>
           <w:cantSplit/>
         </w:trPr>
@@ -2550,7 +2430,7 @@
                 <w:sz w:val="16"/>
                 <w:szCs w:val="16"/>
               </w:rPr>
-              <w:t xml:space="preserve"> global assets forms and server code failed to handle parts of asset locations that were included in the region of interest. Also, difficulties arose from the results table failing with a primary key violation in cases where multiple asset locations </w:t>
+              <w:t xml:space="preserve"> global assets forms and server code failed to handle parts of asset locations that were included in the region of interest. Also, difficulties arose from the results table failing with a primary key violation in cases where multiple asset locations were included in the region of interest and where the user opted to execute multiple transactions in the same forms session. Also, the form failed to populate the </w:t>
             </w:r>
             <w:r>
               <w:rPr>
@@ -2559,7 +2439,7 @@
                 <w:sz w:val="16"/>
                 <w:szCs w:val="16"/>
               </w:rPr>
-              <w:t xml:space="preserve">were included in the region of interest and where the user opted to execute multiple transactions in the same forms session. Also, the form failed to populate the </w:t>
+              <w:t>targeted</w:t>
             </w:r>
             <w:r>
               <w:rPr>
@@ -2568,25 +2448,7 @@
                 <w:sz w:val="16"/>
                 <w:szCs w:val="16"/>
               </w:rPr>
-              <w:t>targeted</w:t>
-            </w:r>
-            <w:r>
-              <w:rPr>
-                <w:rFonts w:ascii="Calibri" w:hAnsi="Calibri" w:cs="Calibri"/>
-                <w:color w:val="000000"/>
-                <w:sz w:val="16"/>
-                <w:szCs w:val="16"/>
-              </w:rPr>
-              <w:t xml:space="preserve"> asset types on the second execution if the route/region was populated using a gazet</w:t>
-            </w:r>
-            <w:r>
-              <w:rPr>
-                <w:rFonts w:ascii="Calibri" w:hAnsi="Calibri" w:cs="Calibri"/>
-                <w:color w:val="000000"/>
-                <w:sz w:val="16"/>
-                <w:szCs w:val="16"/>
-              </w:rPr>
-              <w:t>teer search</w:t>
+              <w:t xml:space="preserve"> asset types on the second execution if the route/region was populated using a gazetteer search</w:t>
             </w:r>
           </w:p>
         </w:tc>
@@ -2712,16 +2574,7 @@
         <w:sz w:val="14"/>
         <w:szCs w:val="14"/>
       </w:rPr>
-      <w:t>©</w:t>
-    </w:r>
-    <w:r>
-      <w:rPr>
-        <w:rFonts w:ascii="Arial" w:hAnsi="Arial" w:cs="Arial"/>
-        <w:color w:val="000000"/>
-        <w:sz w:val="14"/>
-        <w:szCs w:val="14"/>
-      </w:rPr>
-      <w:t xml:space="preserve"> </w:t>
+      <w:t xml:space="preserve">© </w:t>
     </w:r>
     <w:r>
       <w:rPr>
@@ -8729,6 +8582,7 @@
   <w:style w:type="paragraph" w:default="1" w:styleId="Normal">
     <w:name w:val="Normal"/>
     <w:qFormat/>
+    <w:rsid w:val="00B672F7"/>
   </w:style>
   <w:style w:type="character" w:default="1" w:styleId="DefaultParagraphFont">
     <w:name w:val="Default Paragraph Font"/>

</xml_diff>

<commit_message>
Amendment to the revision of nm0575
git-svn-id: svn://127.0.0.1/Core@7188 17c802ae-cbca-534c-9e8e-6d19a4926c45
</commit_message>
<xml_diff>
--- a/trunk/doc/readme_nm_4400_fix13.docx
+++ b/trunk/doc/readme_nm_4400_fix13.docx
@@ -1,6 +1,6 @@
 
 <file path=word/document.xml><?xml version="1.0" encoding="utf-8"?>
-<w:document xmlns:ve="http://schemas.openxmlformats.org/markup-compatibility/2006" xmlns:o="urn:schemas-microsoft-com:office:office" xmlns:r="http://schemas.openxmlformats.org/officeDocument/2006/relationships" xmlns:m="http://schemas.openxmlformats.org/officeDocument/2006/math" xmlns:v="urn:schemas-microsoft-com:vml" xmlns:wp="http://schemas.openxmlformats.org/drawingml/2006/wordprocessingDrawing" xmlns:w10="urn:schemas-microsoft-com:office:word" xmlns:w="http://schemas.openxmlformats.org/wordprocessingml/2006/main" xmlns:wne="http://schemas.microsoft.com/office/word/2006/wordml">
+<w:document xmlns:wpc="http://schemas.microsoft.com/office/word/2010/wordprocessingCanvas" xmlns:mc="http://schemas.openxmlformats.org/markup-compatibility/2006" xmlns:o="urn:schemas-microsoft-com:office:office" xmlns:r="http://schemas.openxmlformats.org/officeDocument/2006/relationships" xmlns:m="http://schemas.openxmlformats.org/officeDocument/2006/math" xmlns:v="urn:schemas-microsoft-com:vml" xmlns:wp14="http://schemas.microsoft.com/office/word/2010/wordprocessingDrawing" xmlns:wp="http://schemas.openxmlformats.org/drawingml/2006/wordprocessingDrawing" xmlns:w10="urn:schemas-microsoft-com:office:word" xmlns:w="http://schemas.openxmlformats.org/wordprocessingml/2006/main" xmlns:w14="http://schemas.microsoft.com/office/word/2010/wordml" xmlns:wpg="http://schemas.microsoft.com/office/word/2010/wordprocessingGroup" xmlns:wpi="http://schemas.microsoft.com/office/word/2010/wordprocessingInk" xmlns:wne="http://schemas.microsoft.com/office/word/2006/wordml" xmlns:wps="http://schemas.microsoft.com/office/word/2010/wordprocessingShape" mc:Ignorable="w14 wp14">
   <w:body>
     <w:p>
       <w:pPr>
@@ -450,7 +450,7 @@
           <w:left w:w="0" w:type="dxa"/>
           <w:right w:w="0" w:type="dxa"/>
         </w:tblCellMar>
-        <w:tblLook w:val="0000"/>
+        <w:tblLook w:val="0000" w:firstRow="0" w:lastRow="0" w:firstColumn="0" w:lastColumn="0" w:noHBand="0" w:noVBand="0"/>
       </w:tblPr>
       <w:tblGrid>
         <w:gridCol w:w="2410"/>
@@ -619,27 +619,7 @@
                 <w:sz w:val="16"/>
                 <w:szCs w:val="16"/>
               </w:rPr>
-              <w:t xml:space="preserve">Network Manager 4.4.0.0 Fix 13 </w:t>
-            </w:r>
-            <w:proofErr w:type="spellStart"/>
-            <w:r>
-              <w:rPr>
-                <w:rFonts w:ascii="Calibri" w:hAnsi="Calibri" w:cs="Calibri"/>
-                <w:color w:val="000000"/>
-                <w:sz w:val="16"/>
-                <w:szCs w:val="16"/>
-              </w:rPr>
-              <w:t>Patchset</w:t>
-            </w:r>
-            <w:proofErr w:type="spellEnd"/>
-            <w:r>
-              <w:rPr>
-                <w:rFonts w:ascii="Calibri" w:hAnsi="Calibri" w:cs="Calibri"/>
-                <w:color w:val="000000"/>
-                <w:sz w:val="16"/>
-                <w:szCs w:val="16"/>
-              </w:rPr>
-              <w:t>.</w:t>
+              <w:t>Network Manager 4.4.0.0 Fix 13 Patchset.</w:t>
             </w:r>
             <w:r>
               <w:rPr>
@@ -852,27 +832,7 @@
                 <w:sz w:val="16"/>
                 <w:szCs w:val="16"/>
               </w:rPr>
-              <w:t xml:space="preserve">Go to the relevant </w:t>
-            </w:r>
-            <w:proofErr w:type="spellStart"/>
-            <w:r>
-              <w:rPr>
-                <w:rFonts w:ascii="Calibri" w:hAnsi="Calibri" w:cs="Calibri"/>
-                <w:color w:val="000000"/>
-                <w:sz w:val="16"/>
-                <w:szCs w:val="16"/>
-              </w:rPr>
-              <w:t>exor</w:t>
-            </w:r>
-            <w:proofErr w:type="spellEnd"/>
-            <w:r>
-              <w:rPr>
-                <w:rFonts w:ascii="Calibri" w:hAnsi="Calibri" w:cs="Calibri"/>
-                <w:color w:val="000000"/>
-                <w:sz w:val="16"/>
-                <w:szCs w:val="16"/>
-              </w:rPr>
-              <w:t>\bin directory on the Oracle Application Server and rename the following file:-</w:t>
+              <w:t>Go to the relevant exor\bin directory on the Oracle Application Server and rename the following file:-</w:t>
             </w:r>
             <w:r>
               <w:rPr>
@@ -1406,7 +1366,7 @@
           <w:left w:w="0" w:type="dxa"/>
           <w:right w:w="0" w:type="dxa"/>
         </w:tblCellMar>
-        <w:tblLook w:val="0000"/>
+        <w:tblLook w:val="0000" w:firstRow="0" w:lastRow="0" w:firstColumn="0" w:lastColumn="0" w:noHBand="0" w:noVBand="0"/>
       </w:tblPr>
       <w:tblGrid>
         <w:gridCol w:w="3261"/>
@@ -1745,8 +1705,10 @@
                 <w:sz w:val="16"/>
                 <w:szCs w:val="16"/>
               </w:rPr>
-              <w:t>6</w:t>
+              <w:t>7</w:t>
             </w:r>
+            <w:bookmarkStart w:id="0" w:name="_GoBack"/>
+            <w:bookmarkEnd w:id="0"/>
           </w:p>
         </w:tc>
       </w:tr>
@@ -2156,7 +2118,7 @@
           <w:left w:w="0" w:type="dxa"/>
           <w:right w:w="0" w:type="dxa"/>
         </w:tblCellMar>
-        <w:tblLook w:val="0000"/>
+        <w:tblLook w:val="0000" w:firstRow="0" w:lastRow="0" w:firstColumn="0" w:lastColumn="0" w:noHBand="0" w:noVBand="0"/>
       </w:tblPr>
       <w:tblGrid>
         <w:gridCol w:w="1134"/>
@@ -2680,13 +2642,13 @@
           <w:szCs w:val="18"/>
         </w:rPr>
       </w:pPr>
-      <w:bookmarkStart w:id="0" w:name="page_total_master0"/>
-      <w:bookmarkStart w:id="1" w:name="page_total"/>
-      <w:bookmarkEnd w:id="0"/>
+      <w:bookmarkStart w:id="1" w:name="page_total_master0"/>
+      <w:bookmarkStart w:id="2" w:name="page_total"/>
       <w:bookmarkEnd w:id="1"/>
+      <w:bookmarkEnd w:id="2"/>
     </w:p>
     <w:sectPr>
-      <w:footerReference w:type="default" r:id="rId7"/>
+      <w:footerReference w:type="default" r:id="rId8"/>
       <w:pgSz w:w="11880" w:h="16820"/>
       <w:pgMar w:top="1420" w:right="1320" w:bottom="1420" w:left="1320" w:header="709" w:footer="709" w:gutter="0"/>
       <w:cols w:space="720"/>
@@ -2697,7 +2659,7 @@
 </file>
 
 <file path=word/endnotes.xml><?xml version="1.0" encoding="utf-8"?>
-<w:endnotes xmlns:ve="http://schemas.openxmlformats.org/markup-compatibility/2006" xmlns:o="urn:schemas-microsoft-com:office:office" xmlns:r="http://schemas.openxmlformats.org/officeDocument/2006/relationships" xmlns:m="http://schemas.openxmlformats.org/officeDocument/2006/math" xmlns:v="urn:schemas-microsoft-com:vml" xmlns:wp="http://schemas.openxmlformats.org/drawingml/2006/wordprocessingDrawing" xmlns:w10="urn:schemas-microsoft-com:office:word" xmlns:w="http://schemas.openxmlformats.org/wordprocessingml/2006/main" xmlns:wne="http://schemas.microsoft.com/office/word/2006/wordml">
+<w:endnotes xmlns:wpc="http://schemas.microsoft.com/office/word/2010/wordprocessingCanvas" xmlns:mc="http://schemas.openxmlformats.org/markup-compatibility/2006" xmlns:o="urn:schemas-microsoft-com:office:office" xmlns:r="http://schemas.openxmlformats.org/officeDocument/2006/relationships" xmlns:m="http://schemas.openxmlformats.org/officeDocument/2006/math" xmlns:v="urn:schemas-microsoft-com:vml" xmlns:wp14="http://schemas.microsoft.com/office/word/2010/wordprocessingDrawing" xmlns:wp="http://schemas.openxmlformats.org/drawingml/2006/wordprocessingDrawing" xmlns:w10="urn:schemas-microsoft-com:office:word" xmlns:w="http://schemas.openxmlformats.org/wordprocessingml/2006/main" xmlns:w14="http://schemas.microsoft.com/office/word/2010/wordml" xmlns:wpg="http://schemas.microsoft.com/office/word/2010/wordprocessingGroup" xmlns:wpi="http://schemas.microsoft.com/office/word/2010/wordprocessingInk" xmlns:wne="http://schemas.microsoft.com/office/word/2006/wordml" xmlns:wps="http://schemas.microsoft.com/office/word/2010/wordprocessingShape" mc:Ignorable="w14 wp14">
   <w:endnote w:type="separator" w:id="-1">
     <w:p>
       <w:pPr>
@@ -2722,7 +2684,7 @@
 </file>
 
 <file path=word/footer1.xml><?xml version="1.0" encoding="utf-8"?>
-<w:ftr xmlns:ve="http://schemas.openxmlformats.org/markup-compatibility/2006" xmlns:o="urn:schemas-microsoft-com:office:office" xmlns:r="http://schemas.openxmlformats.org/officeDocument/2006/relationships" xmlns:m="http://schemas.openxmlformats.org/officeDocument/2006/math" xmlns:v="urn:schemas-microsoft-com:vml" xmlns:wp="http://schemas.openxmlformats.org/drawingml/2006/wordprocessingDrawing" xmlns:w10="urn:schemas-microsoft-com:office:word" xmlns:w="http://schemas.openxmlformats.org/wordprocessingml/2006/main" xmlns:wne="http://schemas.microsoft.com/office/word/2006/wordml">
+<w:ftr xmlns:wpc="http://schemas.microsoft.com/office/word/2010/wordprocessingCanvas" xmlns:mc="http://schemas.openxmlformats.org/markup-compatibility/2006" xmlns:o="urn:schemas-microsoft-com:office:office" xmlns:r="http://schemas.openxmlformats.org/officeDocument/2006/relationships" xmlns:m="http://schemas.openxmlformats.org/officeDocument/2006/math" xmlns:v="urn:schemas-microsoft-com:vml" xmlns:wp14="http://schemas.microsoft.com/office/word/2010/wordprocessingDrawing" xmlns:wp="http://schemas.openxmlformats.org/drawingml/2006/wordprocessingDrawing" xmlns:w10="urn:schemas-microsoft-com:office:word" xmlns:w="http://schemas.openxmlformats.org/wordprocessingml/2006/main" xmlns:w14="http://schemas.microsoft.com/office/word/2010/wordml" xmlns:wpg="http://schemas.microsoft.com/office/word/2010/wordprocessingGroup" xmlns:wpi="http://schemas.microsoft.com/office/word/2010/wordprocessingInk" xmlns:wne="http://schemas.microsoft.com/office/word/2006/wordml" xmlns:wps="http://schemas.microsoft.com/office/word/2010/wordprocessingShape" mc:Ignorable="w14 wp14">
   <w:p>
     <w:pPr>
       <w:widowControl w:val="0"/>
@@ -2837,7 +2799,7 @@
 </file>
 
 <file path=word/footnotes.xml><?xml version="1.0" encoding="utf-8"?>
-<w:footnotes xmlns:ve="http://schemas.openxmlformats.org/markup-compatibility/2006" xmlns:o="urn:schemas-microsoft-com:office:office" xmlns:r="http://schemas.openxmlformats.org/officeDocument/2006/relationships" xmlns:m="http://schemas.openxmlformats.org/officeDocument/2006/math" xmlns:v="urn:schemas-microsoft-com:vml" xmlns:wp="http://schemas.openxmlformats.org/drawingml/2006/wordprocessingDrawing" xmlns:w10="urn:schemas-microsoft-com:office:word" xmlns:w="http://schemas.openxmlformats.org/wordprocessingml/2006/main" xmlns:wne="http://schemas.microsoft.com/office/word/2006/wordml">
+<w:footnotes xmlns:wpc="http://schemas.microsoft.com/office/word/2010/wordprocessingCanvas" xmlns:mc="http://schemas.openxmlformats.org/markup-compatibility/2006" xmlns:o="urn:schemas-microsoft-com:office:office" xmlns:r="http://schemas.openxmlformats.org/officeDocument/2006/relationships" xmlns:m="http://schemas.openxmlformats.org/officeDocument/2006/math" xmlns:v="urn:schemas-microsoft-com:vml" xmlns:wp14="http://schemas.microsoft.com/office/word/2010/wordprocessingDrawing" xmlns:wp="http://schemas.openxmlformats.org/drawingml/2006/wordprocessingDrawing" xmlns:w10="urn:schemas-microsoft-com:office:word" xmlns:w="http://schemas.openxmlformats.org/wordprocessingml/2006/main" xmlns:w14="http://schemas.microsoft.com/office/word/2010/wordml" xmlns:wpg="http://schemas.microsoft.com/office/word/2010/wordprocessingGroup" xmlns:wpi="http://schemas.microsoft.com/office/word/2010/wordprocessingInk" xmlns:wne="http://schemas.microsoft.com/office/word/2006/wordml" xmlns:wps="http://schemas.microsoft.com/office/word/2010/wordprocessingShape" mc:Ignorable="w14 wp14">
   <w:footnote w:type="separator" w:id="-1">
     <w:p>
       <w:pPr>
@@ -2862,7 +2824,7 @@
 </file>
 
 <file path=word/numbering.xml><?xml version="1.0" encoding="utf-8"?>
-<w:numbering xmlns:ve="http://schemas.openxmlformats.org/markup-compatibility/2006" xmlns:o="urn:schemas-microsoft-com:office:office" xmlns:r="http://schemas.openxmlformats.org/officeDocument/2006/relationships" xmlns:m="http://schemas.openxmlformats.org/officeDocument/2006/math" xmlns:v="urn:schemas-microsoft-com:vml" xmlns:wp="http://schemas.openxmlformats.org/drawingml/2006/wordprocessingDrawing" xmlns:w10="urn:schemas-microsoft-com:office:word" xmlns:w="http://schemas.openxmlformats.org/wordprocessingml/2006/main" xmlns:wne="http://schemas.microsoft.com/office/word/2006/wordml">
+<w:numbering xmlns:wpc="http://schemas.microsoft.com/office/word/2010/wordprocessingCanvas" xmlns:mc="http://schemas.openxmlformats.org/markup-compatibility/2006" xmlns:o="urn:schemas-microsoft-com:office:office" xmlns:r="http://schemas.openxmlformats.org/officeDocument/2006/relationships" xmlns:m="http://schemas.openxmlformats.org/officeDocument/2006/math" xmlns:v="urn:schemas-microsoft-com:vml" xmlns:wp14="http://schemas.microsoft.com/office/word/2010/wordprocessingDrawing" xmlns:wp="http://schemas.openxmlformats.org/drawingml/2006/wordprocessingDrawing" xmlns:w10="urn:schemas-microsoft-com:office:word" xmlns:w="http://schemas.openxmlformats.org/wordprocessingml/2006/main" xmlns:w14="http://schemas.microsoft.com/office/word/2010/wordml" xmlns:wpg="http://schemas.microsoft.com/office/word/2010/wordprocessingGroup" xmlns:wpi="http://schemas.microsoft.com/office/word/2010/wordprocessingInk" xmlns:wne="http://schemas.microsoft.com/office/word/2006/wordml" xmlns:wps="http://schemas.microsoft.com/office/word/2010/wordprocessingShape" mc:Ignorable="w14 wp14">
   <w:abstractNum w:abstractNumId="0">
     <w:nsid w:val="03F623E5"/>
     <w:multiLevelType w:val="multilevel"/>
@@ -8597,7 +8559,7 @@
 </file>
 
 <file path=word/styles.xml><?xml version="1.0" encoding="utf-8"?>
-<w:styles xmlns:r="http://schemas.openxmlformats.org/officeDocument/2006/relationships" xmlns:w="http://schemas.openxmlformats.org/wordprocessingml/2006/main">
+<w:styles xmlns:mc="http://schemas.openxmlformats.org/markup-compatibility/2006" xmlns:r="http://schemas.openxmlformats.org/officeDocument/2006/relationships" xmlns:w="http://schemas.openxmlformats.org/wordprocessingml/2006/main" xmlns:w14="http://schemas.microsoft.com/office/word/2010/wordml" mc:Ignorable="w14">
   <w:docDefaults>
     <w:rPrDefault>
       <w:rPr>
@@ -8768,7 +8730,6 @@
     <w:uiPriority w:val="99"/>
     <w:semiHidden/>
     <w:unhideWhenUsed/>
-    <w:qFormat/>
     <w:tblPr>
       <w:tblInd w:w="0" w:type="dxa"/>
       <w:tblCellMar>
@@ -8883,6 +8844,196 @@
       <w:sz w:val="24"/>
       <w:szCs w:val="24"/>
     </w:rPr>
+  </w:style>
+</w:styles>
+</file>
+
+<file path=word/stylesWithEffects.xml><?xml version="1.0" encoding="utf-8"?>
+<w:styles xmlns:wpc="http://schemas.microsoft.com/office/word/2010/wordprocessingCanvas" xmlns:mc="http://schemas.openxmlformats.org/markup-compatibility/2006" xmlns:o="urn:schemas-microsoft-com:office:office" xmlns:r="http://schemas.openxmlformats.org/officeDocument/2006/relationships" xmlns:m="http://schemas.openxmlformats.org/officeDocument/2006/math" xmlns:v="urn:schemas-microsoft-com:vml" xmlns:wp14="http://schemas.microsoft.com/office/word/2010/wordprocessingDrawing" xmlns:wp="http://schemas.openxmlformats.org/drawingml/2006/wordprocessingDrawing" xmlns:w10="urn:schemas-microsoft-com:office:word" xmlns:w="http://schemas.openxmlformats.org/wordprocessingml/2006/main" xmlns:w14="http://schemas.microsoft.com/office/word/2010/wordml" xmlns:wpg="http://schemas.microsoft.com/office/word/2010/wordprocessingGroup" xmlns:wpi="http://schemas.microsoft.com/office/word/2010/wordprocessingInk" xmlns:wne="http://schemas.microsoft.com/office/word/2006/wordml" xmlns:wps="http://schemas.microsoft.com/office/word/2010/wordprocessingShape" mc:Ignorable="w14 wp14">
+  <w:docDefaults>
+    <w:rPrDefault>
+      <w:rPr>
+        <w:rFonts w:asciiTheme="minorHAnsi" w:eastAsiaTheme="minorEastAsia" w:hAnsiTheme="minorHAnsi" w:cstheme="minorBidi"/>
+        <w:sz w:val="22"/>
+        <w:szCs w:val="22"/>
+        <w:lang w:val="en-GB" w:eastAsia="en-GB" w:bidi="ar-SA"/>
+      </w:rPr>
+    </w:rPrDefault>
+    <w:pPrDefault>
+      <w:pPr>
+        <w:spacing w:after="200" w:line="276" w:lineRule="auto"/>
+      </w:pPr>
+    </w:pPrDefault>
+  </w:docDefaults>
+  <w:latentStyles w:defLockedState="0" w:defUIPriority="99" w:defSemiHidden="1" w:defUnhideWhenUsed="1" w:defQFormat="0" w:count="267">
+    <w:lsdException w:name="Normal" w:semiHidden="0" w:uiPriority="0" w:unhideWhenUsed="0" w:qFormat="1"/>
+    <w:lsdException w:name="heading 1" w:semiHidden="0" w:uiPriority="9" w:unhideWhenUsed="0" w:qFormat="1"/>
+    <w:lsdException w:name="heading 2" w:uiPriority="9" w:qFormat="1"/>
+    <w:lsdException w:name="heading 3" w:uiPriority="9" w:qFormat="1"/>
+    <w:lsdException w:name="heading 4" w:uiPriority="9" w:qFormat="1"/>
+    <w:lsdException w:name="heading 5" w:uiPriority="9" w:qFormat="1"/>
+    <w:lsdException w:name="heading 6" w:uiPriority="9" w:qFormat="1"/>
+    <w:lsdException w:name="heading 7" w:uiPriority="9" w:qFormat="1"/>
+    <w:lsdException w:name="heading 8" w:uiPriority="9" w:qFormat="1"/>
+    <w:lsdException w:name="heading 9" w:uiPriority="9" w:qFormat="1"/>
+    <w:lsdException w:name="toc 1" w:uiPriority="39"/>
+    <w:lsdException w:name="toc 2" w:uiPriority="39"/>
+    <w:lsdException w:name="toc 3" w:uiPriority="39"/>
+    <w:lsdException w:name="toc 4" w:uiPriority="39"/>
+    <w:lsdException w:name="toc 5" w:uiPriority="39"/>
+    <w:lsdException w:name="toc 6" w:uiPriority="39"/>
+    <w:lsdException w:name="toc 7" w:uiPriority="39"/>
+    <w:lsdException w:name="toc 8" w:uiPriority="39"/>
+    <w:lsdException w:name="toc 9" w:uiPriority="39"/>
+    <w:lsdException w:name="caption" w:uiPriority="35" w:qFormat="1"/>
+    <w:lsdException w:name="Title" w:semiHidden="0" w:uiPriority="10" w:unhideWhenUsed="0" w:qFormat="1"/>
+    <w:lsdException w:name="Default Paragraph Font" w:uiPriority="1"/>
+    <w:lsdException w:name="Subtitle" w:semiHidden="0" w:uiPriority="11" w:unhideWhenUsed="0" w:qFormat="1"/>
+    <w:lsdException w:name="Strong" w:semiHidden="0" w:uiPriority="22" w:unhideWhenUsed="0" w:qFormat="1"/>
+    <w:lsdException w:name="Emphasis" w:semiHidden="0" w:uiPriority="20" w:unhideWhenUsed="0" w:qFormat="1"/>
+    <w:lsdException w:name="Table Grid" w:semiHidden="0" w:uiPriority="59" w:unhideWhenUsed="0"/>
+    <w:lsdException w:name="Placeholder Text" w:unhideWhenUsed="0"/>
+    <w:lsdException w:name="No Spacing" w:semiHidden="0" w:uiPriority="1" w:unhideWhenUsed="0" w:qFormat="1"/>
+    <w:lsdException w:name="Light Shading" w:semiHidden="0" w:uiPriority="60" w:unhideWhenUsed="0"/>
+    <w:lsdException w:name="Light List" w:semiHidden="0" w:uiPriority="61" w:unhideWhenUsed="0"/>
+    <w:lsdException w:name="Light Grid" w:semiHidden="0" w:uiPriority="62" w:unhideWhenUsed="0"/>
+    <w:lsdException w:name="Medium Shading 1" w:semiHidden="0" w:uiPriority="63" w:unhideWhenUsed="0"/>
+    <w:lsdException w:name="Medium Shading 2" w:semiHidden="0" w:uiPriority="64" w:unhideWhenUsed="0"/>
+    <w:lsdException w:name="Medium List 1" w:semiHidden="0" w:uiPriority="65" w:unhideWhenUsed="0"/>
+    <w:lsdException w:name="Medium List 2" w:semiHidden="0" w:uiPriority="66" w:unhideWhenUsed="0"/>
+    <w:lsdException w:name="Medium Grid 1" w:semiHidden="0" w:uiPriority="67" w:unhideWhenUsed="0"/>
+    <w:lsdException w:name="Medium Grid 2" w:semiHidden="0" w:uiPriority="68" w:unhideWhenUsed="0"/>
+    <w:lsdException w:name="Medium Grid 3" w:semiHidden="0" w:uiPriority="69" w:unhideWhenUsed="0"/>
+    <w:lsdException w:name="Dark List" w:semiHidden="0" w:uiPriority="70" w:unhideWhenUsed="0"/>
+    <w:lsdException w:name="Colorful Shading" w:semiHidden="0" w:uiPriority="71" w:unhideWhenUsed="0"/>
+    <w:lsdException w:name="Colorful List" w:semiHidden="0" w:uiPriority="72" w:unhideWhenUsed="0"/>
+    <w:lsdException w:name="Colorful Grid" w:semiHidden="0" w:uiPriority="73" w:unhideWhenUsed="0"/>
+    <w:lsdException w:name="Light Shading Accent 1" w:semiHidden="0" w:uiPriority="60" w:unhideWhenUsed="0"/>
+    <w:lsdException w:name="Light List Accent 1" w:semiHidden="0" w:uiPriority="61" w:unhideWhenUsed="0"/>
+    <w:lsdException w:name="Light Grid Accent 1" w:semiHidden="0" w:uiPriority="62" w:unhideWhenUsed="0"/>
+    <w:lsdException w:name="Medium Shading 1 Accent 1" w:semiHidden="0" w:uiPriority="63" w:unhideWhenUsed="0"/>
+    <w:lsdException w:name="Medium Shading 2 Accent 1" w:semiHidden="0" w:uiPriority="64" w:unhideWhenUsed="0"/>
+    <w:lsdException w:name="Medium List 1 Accent 1" w:semiHidden="0" w:uiPriority="65" w:unhideWhenUsed="0"/>
+    <w:lsdException w:name="Revision" w:unhideWhenUsed="0"/>
+    <w:lsdException w:name="List Paragraph" w:semiHidden="0" w:uiPriority="34" w:unhideWhenUsed="0" w:qFormat="1"/>
+    <w:lsdException w:name="Quote" w:semiHidden="0" w:uiPriority="29" w:unhideWhenUsed="0" w:qFormat="1"/>
+    <w:lsdException w:name="Intense Quote" w:semiHidden="0" w:uiPriority="30" w:unhideWhenUsed="0" w:qFormat="1"/>
+    <w:lsdException w:name="Medium List 2 Accent 1" w:semiHidden="0" w:uiPriority="66" w:unhideWhenUsed="0"/>
+    <w:lsdException w:name="Medium Grid 1 Accent 1" w:semiHidden="0" w:uiPriority="67" w:unhideWhenUsed="0"/>
+    <w:lsdException w:name="Medium Grid 2 Accent 1" w:semiHidden="0" w:uiPriority="68" w:unhideWhenUsed="0"/>
+    <w:lsdException w:name="Medium Grid 3 Accent 1" w:semiHidden="0" w:uiPriority="69" w:unhideWhenUsed="0"/>
+    <w:lsdException w:name="Dark List Accent 1" w:semiHidden="0" w:uiPriority="70" w:unhideWhenUsed="0"/>
+    <w:lsdException w:name="Colorful Shading Accent 1" w:semiHidden="0" w:uiPriority="71" w:unhideWhenUsed="0"/>
+    <w:lsdException w:name="Colorful List Accent 1" w:semiHidden="0" w:uiPriority="72" w:unhideWhenUsed="0"/>
+    <w:lsdException w:name="Colorful Grid Accent 1" w:semiHidden="0" w:uiPriority="73" w:unhideWhenUsed="0"/>
+    <w:lsdException w:name="Light Shading Accent 2" w:semiHidden="0" w:uiPriority="60" w:unhideWhenUsed="0"/>
+    <w:lsdException w:name="Light List Accent 2" w:semiHidden="0" w:uiPriority="61" w:unhideWhenUsed="0"/>
+    <w:lsdException w:name="Light Grid Accent 2" w:semiHidden="0" w:uiPriority="62" w:unhideWhenUsed="0"/>
+    <w:lsdException w:name="Medium Shading 1 Accent 2" w:semiHidden="0" w:uiPriority="63" w:unhideWhenUsed="0"/>
+    <w:lsdException w:name="Medium Shading 2 Accent 2" w:semiHidden="0" w:uiPriority="64" w:unhideWhenUsed="0"/>
+    <w:lsdException w:name="Medium List 1 Accent 2" w:semiHidden="0" w:uiPriority="65" w:unhideWhenUsed="0"/>
+    <w:lsdException w:name="Medium List 2 Accent 2" w:semiHidden="0" w:uiPriority="66" w:unhideWhenUsed="0"/>
+    <w:lsdException w:name="Medium Grid 1 Accent 2" w:semiHidden="0" w:uiPriority="67" w:unhideWhenUsed="0"/>
+    <w:lsdException w:name="Medium Grid 2 Accent 2" w:semiHidden="0" w:uiPriority="68" w:unhideWhenUsed="0"/>
+    <w:lsdException w:name="Medium Grid 3 Accent 2" w:semiHidden="0" w:uiPriority="69" w:unhideWhenUsed="0"/>
+    <w:lsdException w:name="Dark List Accent 2" w:semiHidden="0" w:uiPriority="70" w:unhideWhenUsed="0"/>
+    <w:lsdException w:name="Colorful Shading Accent 2" w:semiHidden="0" w:uiPriority="71" w:unhideWhenUsed="0"/>
+    <w:lsdException w:name="Colorful List Accent 2" w:semiHidden="0" w:uiPriority="72" w:unhideWhenUsed="0"/>
+    <w:lsdException w:name="Colorful Grid Accent 2" w:semiHidden="0" w:uiPriority="73" w:unhideWhenUsed="0"/>
+    <w:lsdException w:name="Light Shading Accent 3" w:semiHidden="0" w:uiPriority="60" w:unhideWhenUsed="0"/>
+    <w:lsdException w:name="Light List Accent 3" w:semiHidden="0" w:uiPriority="61" w:unhideWhenUsed="0"/>
+    <w:lsdException w:name="Light Grid Accent 3" w:semiHidden="0" w:uiPriority="62" w:unhideWhenUsed="0"/>
+    <w:lsdException w:name="Medium Shading 1 Accent 3" w:semiHidden="0" w:uiPriority="63" w:unhideWhenUsed="0"/>
+    <w:lsdException w:name="Medium Shading 2 Accent 3" w:semiHidden="0" w:uiPriority="64" w:unhideWhenUsed="0"/>
+    <w:lsdException w:name="Medium List 1 Accent 3" w:semiHidden="0" w:uiPriority="65" w:unhideWhenUsed="0"/>
+    <w:lsdException w:name="Medium List 2 Accent 3" w:semiHidden="0" w:uiPriority="66" w:unhideWhenUsed="0"/>
+    <w:lsdException w:name="Medium Grid 1 Accent 3" w:semiHidden="0" w:uiPriority="67" w:unhideWhenUsed="0"/>
+    <w:lsdException w:name="Medium Grid 2 Accent 3" w:semiHidden="0" w:uiPriority="68" w:unhideWhenUsed="0"/>
+    <w:lsdException w:name="Medium Grid 3 Accent 3" w:semiHidden="0" w:uiPriority="69" w:unhideWhenUsed="0"/>
+    <w:lsdException w:name="Dark List Accent 3" w:semiHidden="0" w:uiPriority="70" w:unhideWhenUsed="0"/>
+    <w:lsdException w:name="Colorful Shading Accent 3" w:semiHidden="0" w:uiPriority="71" w:unhideWhenUsed="0"/>
+    <w:lsdException w:name="Colorful List Accent 3" w:semiHidden="0" w:uiPriority="72" w:unhideWhenUsed="0"/>
+    <w:lsdException w:name="Colorful Grid Accent 3" w:semiHidden="0" w:uiPriority="73" w:unhideWhenUsed="0"/>
+    <w:lsdException w:name="Light Shading Accent 4" w:semiHidden="0" w:uiPriority="60" w:unhideWhenUsed="0"/>
+    <w:lsdException w:name="Light List Accent 4" w:semiHidden="0" w:uiPriority="61" w:unhideWhenUsed="0"/>
+    <w:lsdException w:name="Light Grid Accent 4" w:semiHidden="0" w:uiPriority="62" w:unhideWhenUsed="0"/>
+    <w:lsdException w:name="Medium Shading 1 Accent 4" w:semiHidden="0" w:uiPriority="63" w:unhideWhenUsed="0"/>
+    <w:lsdException w:name="Medium Shading 2 Accent 4" w:semiHidden="0" w:uiPriority="64" w:unhideWhenUsed="0"/>
+    <w:lsdException w:name="Medium List 1 Accent 4" w:semiHidden="0" w:uiPriority="65" w:unhideWhenUsed="0"/>
+    <w:lsdException w:name="Medium List 2 Accent 4" w:semiHidden="0" w:uiPriority="66" w:unhideWhenUsed="0"/>
+    <w:lsdException w:name="Medium Grid 1 Accent 4" w:semiHidden="0" w:uiPriority="67" w:unhideWhenUsed="0"/>
+    <w:lsdException w:name="Medium Grid 2 Accent 4" w:semiHidden="0" w:uiPriority="68" w:unhideWhenUsed="0"/>
+    <w:lsdException w:name="Medium Grid 3 Accent 4" w:semiHidden="0" w:uiPriority="69" w:unhideWhenUsed="0"/>
+    <w:lsdException w:name="Dark List Accent 4" w:semiHidden="0" w:uiPriority="70" w:unhideWhenUsed="0"/>
+    <w:lsdException w:name="Colorful Shading Accent 4" w:semiHidden="0" w:uiPriority="71" w:unhideWhenUsed="0"/>
+    <w:lsdException w:name="Colorful List Accent 4" w:semiHidden="0" w:uiPriority="72" w:unhideWhenUsed="0"/>
+    <w:lsdException w:name="Colorful Grid Accent 4" w:semiHidden="0" w:uiPriority="73" w:unhideWhenUsed="0"/>
+    <w:lsdException w:name="Light Shading Accent 5" w:semiHidden="0" w:uiPriority="60" w:unhideWhenUsed="0"/>
+    <w:lsdException w:name="Light List Accent 5" w:semiHidden="0" w:uiPriority="61" w:unhideWhenUsed="0"/>
+    <w:lsdException w:name="Light Grid Accent 5" w:semiHidden="0" w:uiPriority="62" w:unhideWhenUsed="0"/>
+    <w:lsdException w:name="Medium Shading 1 Accent 5" w:semiHidden="0" w:uiPriority="63" w:unhideWhenUsed="0"/>
+    <w:lsdException w:name="Medium Shading 2 Accent 5" w:semiHidden="0" w:uiPriority="64" w:unhideWhenUsed="0"/>
+    <w:lsdException w:name="Medium List 1 Accent 5" w:semiHidden="0" w:uiPriority="65" w:unhideWhenUsed="0"/>
+    <w:lsdException w:name="Medium List 2 Accent 5" w:semiHidden="0" w:uiPriority="66" w:unhideWhenUsed="0"/>
+    <w:lsdException w:name="Medium Grid 1 Accent 5" w:semiHidden="0" w:uiPriority="67" w:unhideWhenUsed="0"/>
+    <w:lsdException w:name="Medium Grid 2 Accent 5" w:semiHidden="0" w:uiPriority="68" w:unhideWhenUsed="0"/>
+    <w:lsdException w:name="Medium Grid 3 Accent 5" w:semiHidden="0" w:uiPriority="69" w:unhideWhenUsed="0"/>
+    <w:lsdException w:name="Dark List Accent 5" w:semiHidden="0" w:uiPriority="70" w:unhideWhenUsed="0"/>
+    <w:lsdException w:name="Colorful Shading Accent 5" w:semiHidden="0" w:uiPriority="71" w:unhideWhenUsed="0"/>
+    <w:lsdException w:name="Colorful List Accent 5" w:semiHidden="0" w:uiPriority="72" w:unhideWhenUsed="0"/>
+    <w:lsdException w:name="Colorful Grid Accent 5" w:semiHidden="0" w:uiPriority="73" w:unhideWhenUsed="0"/>
+    <w:lsdException w:name="Light Shading Accent 6" w:semiHidden="0" w:uiPriority="60" w:unhideWhenUsed="0"/>
+    <w:lsdException w:name="Light List Accent 6" w:semiHidden="0" w:uiPriority="61" w:unhideWhenUsed="0"/>
+    <w:lsdException w:name="Light Grid Accent 6" w:semiHidden="0" w:uiPriority="62" w:unhideWhenUsed="0"/>
+    <w:lsdException w:name="Medium Shading 1 Accent 6" w:semiHidden="0" w:uiPriority="63" w:unhideWhenUsed="0"/>
+    <w:lsdException w:name="Medium Shading 2 Accent 6" w:semiHidden="0" w:uiPriority="64" w:unhideWhenUsed="0"/>
+    <w:lsdException w:name="Medium List 1 Accent 6" w:semiHidden="0" w:uiPriority="65" w:unhideWhenUsed="0"/>
+    <w:lsdException w:name="Medium List 2 Accent 6" w:semiHidden="0" w:uiPriority="66" w:unhideWhenUsed="0"/>
+    <w:lsdException w:name="Medium Grid 1 Accent 6" w:semiHidden="0" w:uiPriority="67" w:unhideWhenUsed="0"/>
+    <w:lsdException w:name="Medium Grid 2 Accent 6" w:semiHidden="0" w:uiPriority="68" w:unhideWhenUsed="0"/>
+    <w:lsdException w:name="Medium Grid 3 Accent 6" w:semiHidden="0" w:uiPriority="69" w:unhideWhenUsed="0"/>
+    <w:lsdException w:name="Dark List Accent 6" w:semiHidden="0" w:uiPriority="70" w:unhideWhenUsed="0"/>
+    <w:lsdException w:name="Colorful Shading Accent 6" w:semiHidden="0" w:uiPriority="71" w:unhideWhenUsed="0"/>
+    <w:lsdException w:name="Colorful List Accent 6" w:semiHidden="0" w:uiPriority="72" w:unhideWhenUsed="0"/>
+    <w:lsdException w:name="Colorful Grid Accent 6" w:semiHidden="0" w:uiPriority="73" w:unhideWhenUsed="0"/>
+    <w:lsdException w:name="Subtle Emphasis" w:semiHidden="0" w:uiPriority="19" w:unhideWhenUsed="0" w:qFormat="1"/>
+    <w:lsdException w:name="Intense Emphasis" w:semiHidden="0" w:uiPriority="21" w:unhideWhenUsed="0" w:qFormat="1"/>
+    <w:lsdException w:name="Subtle Reference" w:semiHidden="0" w:uiPriority="31" w:unhideWhenUsed="0" w:qFormat="1"/>
+    <w:lsdException w:name="Intense Reference" w:semiHidden="0" w:uiPriority="32" w:unhideWhenUsed="0" w:qFormat="1"/>
+    <w:lsdException w:name="Book Title" w:semiHidden="0" w:uiPriority="33" w:unhideWhenUsed="0" w:qFormat="1"/>
+    <w:lsdException w:name="Bibliography" w:uiPriority="37"/>
+    <w:lsdException w:name="TOC Heading" w:uiPriority="39" w:qFormat="1"/>
+  </w:latentStyles>
+  <w:style w:type="paragraph" w:default="1" w:styleId="Normal">
+    <w:name w:val="Normal"/>
+    <w:qFormat/>
+  </w:style>
+  <w:style w:type="character" w:default="1" w:styleId="DefaultParagraphFont">
+    <w:name w:val="Default Paragraph Font"/>
+    <w:uiPriority w:val="1"/>
+    <w:semiHidden/>
+    <w:unhideWhenUsed/>
+  </w:style>
+  <w:style w:type="table" w:default="1" w:styleId="TableNormal">
+    <w:name w:val="Normal Table"/>
+    <w:uiPriority w:val="99"/>
+    <w:semiHidden/>
+    <w:unhideWhenUsed/>
+    <w:tblPr>
+      <w:tblInd w:w="0" w:type="dxa"/>
+      <w:tblCellMar>
+        <w:top w:w="0" w:type="dxa"/>
+        <w:left w:w="108" w:type="dxa"/>
+        <w:bottom w:w="0" w:type="dxa"/>
+        <w:right w:w="108" w:type="dxa"/>
+      </w:tblCellMar>
+    </w:tblPr>
+  </w:style>
+  <w:style w:type="numbering" w:default="1" w:styleId="NoList">
+    <w:name w:val="No List"/>
+    <w:uiPriority w:val="99"/>
+    <w:semiHidden/>
+    <w:unhideWhenUsed/>
   </w:style>
 </w:styles>
 </file>

</xml_diff>

<commit_message>
Rebuild of fix (nm0575.pkw 2.7.1.8)
git-svn-id: svn://127.0.0.1/Core@7192 17c802ae-cbca-534c-9e8e-6d19a4926c45
</commit_message>
<xml_diff>
--- a/trunk/doc/readme_nm_4400_fix13.docx
+++ b/trunk/doc/readme_nm_4400_fix13.docx
@@ -1,6 +1,6 @@
 
 <file path=word/document.xml><?xml version="1.0" encoding="utf-8"?>
-<w:document xmlns:wpc="http://schemas.microsoft.com/office/word/2010/wordprocessingCanvas" xmlns:mc="http://schemas.openxmlformats.org/markup-compatibility/2006" xmlns:o="urn:schemas-microsoft-com:office:office" xmlns:r="http://schemas.openxmlformats.org/officeDocument/2006/relationships" xmlns:m="http://schemas.openxmlformats.org/officeDocument/2006/math" xmlns:v="urn:schemas-microsoft-com:vml" xmlns:wp14="http://schemas.microsoft.com/office/word/2010/wordprocessingDrawing" xmlns:wp="http://schemas.openxmlformats.org/drawingml/2006/wordprocessingDrawing" xmlns:w10="urn:schemas-microsoft-com:office:word" xmlns:w="http://schemas.openxmlformats.org/wordprocessingml/2006/main" xmlns:w14="http://schemas.microsoft.com/office/word/2010/wordml" xmlns:wpg="http://schemas.microsoft.com/office/word/2010/wordprocessingGroup" xmlns:wpi="http://schemas.microsoft.com/office/word/2010/wordprocessingInk" xmlns:wne="http://schemas.microsoft.com/office/word/2006/wordml" xmlns:wps="http://schemas.microsoft.com/office/word/2010/wordprocessingShape" mc:Ignorable="w14 wp14">
+<w:document xmlns:ve="http://schemas.openxmlformats.org/markup-compatibility/2006" xmlns:o="urn:schemas-microsoft-com:office:office" xmlns:r="http://schemas.openxmlformats.org/officeDocument/2006/relationships" xmlns:m="http://schemas.openxmlformats.org/officeDocument/2006/math" xmlns:v="urn:schemas-microsoft-com:vml" xmlns:wp="http://schemas.openxmlformats.org/drawingml/2006/wordprocessingDrawing" xmlns:w10="urn:schemas-microsoft-com:office:word" xmlns:w="http://schemas.openxmlformats.org/wordprocessingml/2006/main" xmlns:wne="http://schemas.microsoft.com/office/word/2006/wordml">
   <w:body>
     <w:p>
       <w:pPr>
@@ -450,7 +450,7 @@
           <w:left w:w="0" w:type="dxa"/>
           <w:right w:w="0" w:type="dxa"/>
         </w:tblCellMar>
-        <w:tblLook w:val="0000" w:firstRow="0" w:lastRow="0" w:firstColumn="0" w:lastColumn="0" w:noHBand="0" w:noVBand="0"/>
+        <w:tblLook w:val="0000"/>
       </w:tblPr>
       <w:tblGrid>
         <w:gridCol w:w="2410"/>
@@ -1366,7 +1366,7 @@
           <w:left w:w="0" w:type="dxa"/>
           <w:right w:w="0" w:type="dxa"/>
         </w:tblCellMar>
-        <w:tblLook w:val="0000" w:firstRow="0" w:lastRow="0" w:firstColumn="0" w:lastColumn="0" w:noHBand="0" w:noVBand="0"/>
+        <w:tblLook w:val="0000"/>
       </w:tblPr>
       <w:tblGrid>
         <w:gridCol w:w="3261"/>
@@ -1705,7 +1705,7 @@
                 <w:sz w:val="16"/>
                 <w:szCs w:val="16"/>
               </w:rPr>
-              <w:t>7</w:t>
+              <w:t>8</w:t>
             </w:r>
           </w:p>
         </w:tc>
@@ -2116,7 +2116,7 @@
           <w:left w:w="0" w:type="dxa"/>
           <w:right w:w="0" w:type="dxa"/>
         </w:tblCellMar>
-        <w:tblLook w:val="0000" w:firstRow="0" w:lastRow="0" w:firstColumn="0" w:lastColumn="0" w:noHBand="0" w:noVBand="0"/>
+        <w:tblLook w:val="0000"/>
       </w:tblPr>
       <w:tblGrid>
         <w:gridCol w:w="1134"/>
@@ -2866,7 +2866,7 @@
       <w:bookmarkEnd w:id="2"/>
     </w:p>
     <w:sectPr>
-      <w:footerReference w:type="default" r:id="rId8"/>
+      <w:footerReference w:type="default" r:id="rId7"/>
       <w:pgSz w:w="11880" w:h="16820"/>
       <w:pgMar w:top="1420" w:right="1320" w:bottom="1420" w:left="1320" w:header="709" w:footer="709" w:gutter="0"/>
       <w:cols w:space="720"/>
@@ -2877,7 +2877,7 @@
 </file>
 
 <file path=word/endnotes.xml><?xml version="1.0" encoding="utf-8"?>
-<w:endnotes xmlns:wpc="http://schemas.microsoft.com/office/word/2010/wordprocessingCanvas" xmlns:mc="http://schemas.openxmlformats.org/markup-compatibility/2006" xmlns:o="urn:schemas-microsoft-com:office:office" xmlns:r="http://schemas.openxmlformats.org/officeDocument/2006/relationships" xmlns:m="http://schemas.openxmlformats.org/officeDocument/2006/math" xmlns:v="urn:schemas-microsoft-com:vml" xmlns:wp14="http://schemas.microsoft.com/office/word/2010/wordprocessingDrawing" xmlns:wp="http://schemas.openxmlformats.org/drawingml/2006/wordprocessingDrawing" xmlns:w10="urn:schemas-microsoft-com:office:word" xmlns:w="http://schemas.openxmlformats.org/wordprocessingml/2006/main" xmlns:w14="http://schemas.microsoft.com/office/word/2010/wordml" xmlns:wpg="http://schemas.microsoft.com/office/word/2010/wordprocessingGroup" xmlns:wpi="http://schemas.microsoft.com/office/word/2010/wordprocessingInk" xmlns:wne="http://schemas.microsoft.com/office/word/2006/wordml" xmlns:wps="http://schemas.microsoft.com/office/word/2010/wordprocessingShape" mc:Ignorable="w14 wp14">
+<w:endnotes xmlns:ve="http://schemas.openxmlformats.org/markup-compatibility/2006" xmlns:o="urn:schemas-microsoft-com:office:office" xmlns:r="http://schemas.openxmlformats.org/officeDocument/2006/relationships" xmlns:m="http://schemas.openxmlformats.org/officeDocument/2006/math" xmlns:v="urn:schemas-microsoft-com:vml" xmlns:wp="http://schemas.openxmlformats.org/drawingml/2006/wordprocessingDrawing" xmlns:w10="urn:schemas-microsoft-com:office:word" xmlns:w="http://schemas.openxmlformats.org/wordprocessingml/2006/main" xmlns:wne="http://schemas.microsoft.com/office/word/2006/wordml">
   <w:endnote w:type="separator" w:id="-1">
     <w:p>
       <w:pPr>
@@ -2902,7 +2902,7 @@
 </file>
 
 <file path=word/footer1.xml><?xml version="1.0" encoding="utf-8"?>
-<w:ftr xmlns:wpc="http://schemas.microsoft.com/office/word/2010/wordprocessingCanvas" xmlns:mc="http://schemas.openxmlformats.org/markup-compatibility/2006" xmlns:o="urn:schemas-microsoft-com:office:office" xmlns:r="http://schemas.openxmlformats.org/officeDocument/2006/relationships" xmlns:m="http://schemas.openxmlformats.org/officeDocument/2006/math" xmlns:v="urn:schemas-microsoft-com:vml" xmlns:wp14="http://schemas.microsoft.com/office/word/2010/wordprocessingDrawing" xmlns:wp="http://schemas.openxmlformats.org/drawingml/2006/wordprocessingDrawing" xmlns:w10="urn:schemas-microsoft-com:office:word" xmlns:w="http://schemas.openxmlformats.org/wordprocessingml/2006/main" xmlns:w14="http://schemas.microsoft.com/office/word/2010/wordml" xmlns:wpg="http://schemas.microsoft.com/office/word/2010/wordprocessingGroup" xmlns:wpi="http://schemas.microsoft.com/office/word/2010/wordprocessingInk" xmlns:wne="http://schemas.microsoft.com/office/word/2006/wordml" xmlns:wps="http://schemas.microsoft.com/office/word/2010/wordprocessingShape" mc:Ignorable="w14 wp14">
+<w:ftr xmlns:ve="http://schemas.openxmlformats.org/markup-compatibility/2006" xmlns:o="urn:schemas-microsoft-com:office:office" xmlns:r="http://schemas.openxmlformats.org/officeDocument/2006/relationships" xmlns:m="http://schemas.openxmlformats.org/officeDocument/2006/math" xmlns:v="urn:schemas-microsoft-com:vml" xmlns:wp="http://schemas.openxmlformats.org/drawingml/2006/wordprocessingDrawing" xmlns:w10="urn:schemas-microsoft-com:office:word" xmlns:w="http://schemas.openxmlformats.org/wordprocessingml/2006/main" xmlns:wne="http://schemas.microsoft.com/office/word/2006/wordml">
   <w:p>
     <w:pPr>
       <w:widowControl w:val="0"/>
@@ -3017,7 +3017,7 @@
 </file>
 
 <file path=word/footnotes.xml><?xml version="1.0" encoding="utf-8"?>
-<w:footnotes xmlns:wpc="http://schemas.microsoft.com/office/word/2010/wordprocessingCanvas" xmlns:mc="http://schemas.openxmlformats.org/markup-compatibility/2006" xmlns:o="urn:schemas-microsoft-com:office:office" xmlns:r="http://schemas.openxmlformats.org/officeDocument/2006/relationships" xmlns:m="http://schemas.openxmlformats.org/officeDocument/2006/math" xmlns:v="urn:schemas-microsoft-com:vml" xmlns:wp14="http://schemas.microsoft.com/office/word/2010/wordprocessingDrawing" xmlns:wp="http://schemas.openxmlformats.org/drawingml/2006/wordprocessingDrawing" xmlns:w10="urn:schemas-microsoft-com:office:word" xmlns:w="http://schemas.openxmlformats.org/wordprocessingml/2006/main" xmlns:w14="http://schemas.microsoft.com/office/word/2010/wordml" xmlns:wpg="http://schemas.microsoft.com/office/word/2010/wordprocessingGroup" xmlns:wpi="http://schemas.microsoft.com/office/word/2010/wordprocessingInk" xmlns:wne="http://schemas.microsoft.com/office/word/2006/wordml" xmlns:wps="http://schemas.microsoft.com/office/word/2010/wordprocessingShape" mc:Ignorable="w14 wp14">
+<w:footnotes xmlns:ve="http://schemas.openxmlformats.org/markup-compatibility/2006" xmlns:o="urn:schemas-microsoft-com:office:office" xmlns:r="http://schemas.openxmlformats.org/officeDocument/2006/relationships" xmlns:m="http://schemas.openxmlformats.org/officeDocument/2006/math" xmlns:v="urn:schemas-microsoft-com:vml" xmlns:wp="http://schemas.openxmlformats.org/drawingml/2006/wordprocessingDrawing" xmlns:w10="urn:schemas-microsoft-com:office:word" xmlns:w="http://schemas.openxmlformats.org/wordprocessingml/2006/main" xmlns:wne="http://schemas.microsoft.com/office/word/2006/wordml">
   <w:footnote w:type="separator" w:id="-1">
     <w:p>
       <w:pPr>
@@ -3042,7 +3042,7 @@
 </file>
 
 <file path=word/numbering.xml><?xml version="1.0" encoding="utf-8"?>
-<w:numbering xmlns:wpc="http://schemas.microsoft.com/office/word/2010/wordprocessingCanvas" xmlns:mc="http://schemas.openxmlformats.org/markup-compatibility/2006" xmlns:o="urn:schemas-microsoft-com:office:office" xmlns:r="http://schemas.openxmlformats.org/officeDocument/2006/relationships" xmlns:m="http://schemas.openxmlformats.org/officeDocument/2006/math" xmlns:v="urn:schemas-microsoft-com:vml" xmlns:wp14="http://schemas.microsoft.com/office/word/2010/wordprocessingDrawing" xmlns:wp="http://schemas.openxmlformats.org/drawingml/2006/wordprocessingDrawing" xmlns:w10="urn:schemas-microsoft-com:office:word" xmlns:w="http://schemas.openxmlformats.org/wordprocessingml/2006/main" xmlns:w14="http://schemas.microsoft.com/office/word/2010/wordml" xmlns:wpg="http://schemas.microsoft.com/office/word/2010/wordprocessingGroup" xmlns:wpi="http://schemas.microsoft.com/office/word/2010/wordprocessingInk" xmlns:wne="http://schemas.microsoft.com/office/word/2006/wordml" xmlns:wps="http://schemas.microsoft.com/office/word/2010/wordprocessingShape" mc:Ignorable="w14 wp14">
+<w:numbering xmlns:ve="http://schemas.openxmlformats.org/markup-compatibility/2006" xmlns:o="urn:schemas-microsoft-com:office:office" xmlns:r="http://schemas.openxmlformats.org/officeDocument/2006/relationships" xmlns:m="http://schemas.openxmlformats.org/officeDocument/2006/math" xmlns:v="urn:schemas-microsoft-com:vml" xmlns:wp="http://schemas.openxmlformats.org/drawingml/2006/wordprocessingDrawing" xmlns:w10="urn:schemas-microsoft-com:office:word" xmlns:w="http://schemas.openxmlformats.org/wordprocessingml/2006/main" xmlns:wne="http://schemas.microsoft.com/office/word/2006/wordml">
   <w:abstractNum w:abstractNumId="0">
     <w:nsid w:val="03F623E5"/>
     <w:multiLevelType w:val="multilevel"/>
@@ -8777,7 +8777,7 @@
 </file>
 
 <file path=word/styles.xml><?xml version="1.0" encoding="utf-8"?>
-<w:styles xmlns:mc="http://schemas.openxmlformats.org/markup-compatibility/2006" xmlns:r="http://schemas.openxmlformats.org/officeDocument/2006/relationships" xmlns:w="http://schemas.openxmlformats.org/wordprocessingml/2006/main" xmlns:w14="http://schemas.microsoft.com/office/word/2010/wordml" mc:Ignorable="w14">
+<w:styles xmlns:r="http://schemas.openxmlformats.org/officeDocument/2006/relationships" xmlns:w="http://schemas.openxmlformats.org/wordprocessingml/2006/main">
   <w:docDefaults>
     <w:rPrDefault>
       <w:rPr>
@@ -8948,6 +8948,7 @@
     <w:uiPriority w:val="99"/>
     <w:semiHidden/>
     <w:unhideWhenUsed/>
+    <w:qFormat/>
     <w:tblPr>
       <w:tblInd w:w="0" w:type="dxa"/>
       <w:tblCellMar>

</xml_diff>

<commit_message>
Rebuild of fix (nm0575.pkw 2.7.1.9)
git-svn-id: svn://127.0.0.1/Core@7194 17c802ae-cbca-534c-9e8e-6d19a4926c45
</commit_message>
<xml_diff>
--- a/trunk/doc/readme_nm_4400_fix13.docx
+++ b/trunk/doc/readme_nm_4400_fix13.docx
@@ -1705,7 +1705,7 @@
                 <w:sz w:val="16"/>
                 <w:szCs w:val="16"/>
               </w:rPr>
-              <w:t>8</w:t>
+              <w:t>9</w:t>
             </w:r>
           </w:p>
         </w:tc>
@@ -1897,27 +1897,7 @@
           <w:sz w:val="18"/>
           <w:szCs w:val="18"/>
         </w:rPr>
-        <w:t xml:space="preserve">This chapter </w:t>
-      </w:r>
-      <w:proofErr w:type="spellStart"/>
-      <w:r>
-        <w:rPr>
-          <w:rFonts w:ascii="Arial" w:hAnsi="Arial" w:cs="Arial"/>
-          <w:color w:val="000000"/>
-          <w:sz w:val="18"/>
-          <w:szCs w:val="18"/>
-        </w:rPr>
-        <w:t>summarises</w:t>
-      </w:r>
-      <w:proofErr w:type="spellEnd"/>
-      <w:r>
-        <w:rPr>
-          <w:rFonts w:ascii="Arial" w:hAnsi="Arial" w:cs="Arial"/>
-          <w:color w:val="000000"/>
-          <w:sz w:val="18"/>
-          <w:szCs w:val="18"/>
-        </w:rPr>
-        <w:t xml:space="preserve"> all software changes that have been made in this release. </w:t>
+        <w:t xml:space="preserve">This chapter summarises all software changes that have been made in this release. </w:t>
       </w:r>
     </w:p>
     <w:p>
@@ -2709,20 +2689,8 @@
                 <w:szCs w:val="16"/>
                 <w:lang w:val="en-GB" w:eastAsia="en-GB"/>
               </w:rPr>
-              <w:t>Code now raises two new exceptions to prevent problems in the data. These arise due to operations on end-dated data but where route measures or asset locations exist at a future date and would be left unaffected after the operation or where date-tracking integrity checks would lead to failure. These are reported inside the client module as follows</w:t>
+              <w:t>Code now raises two new exceptions to prevent problems in the data. These arise due to operations on end-dated data but where route measures or asset locations exist at a future date and would be left unaffected after the operation or where date-tracking integrity checks would lead to failure. These are reported inside the client module as follows:</w:t>
             </w:r>
-            <w:proofErr w:type="gramStart"/>
-            <w:r>
-              <w:rPr>
-                <w:rFonts w:ascii="Calibri" w:eastAsia="Times New Roman" w:hAnsi="Calibri" w:cs="Calibri"/>
-                <w:color w:val="000000"/>
-                <w:sz w:val="16"/>
-                <w:szCs w:val="16"/>
-                <w:lang w:val="en-GB" w:eastAsia="en-GB"/>
-              </w:rPr>
-              <w:t>:</w:t>
-            </w:r>
-            <w:proofErr w:type="gramEnd"/>
             <w:r>
               <w:rPr>
                 <w:rFonts w:ascii="Times New Roman" w:eastAsia="Times New Roman" w:hAnsi="Times New Roman" w:cs="Times New Roman"/>

</xml_diff>

<commit_message>
Rebuild of fix (nm0575.pkw 2.7.1.10)
git-svn-id: svn://127.0.0.1/Core@7197 17c802ae-cbca-534c-9e8e-6d19a4926c45
</commit_message>
<xml_diff>
--- a/trunk/doc/readme_nm_4400_fix13.docx
+++ b/trunk/doc/readme_nm_4400_fix13.docx
@@ -619,7 +619,27 @@
                 <w:sz w:val="16"/>
                 <w:szCs w:val="16"/>
               </w:rPr>
-              <w:t>Network Manager 4.4.0.0 Fix 13 Patchset.</w:t>
+              <w:t xml:space="preserve">Network Manager 4.4.0.0 Fix 13 </w:t>
+            </w:r>
+            <w:proofErr w:type="spellStart"/>
+            <w:r>
+              <w:rPr>
+                <w:rFonts w:ascii="Calibri" w:hAnsi="Calibri" w:cs="Calibri"/>
+                <w:color w:val="000000"/>
+                <w:sz w:val="16"/>
+                <w:szCs w:val="16"/>
+              </w:rPr>
+              <w:t>Patchset</w:t>
+            </w:r>
+            <w:proofErr w:type="spellEnd"/>
+            <w:r>
+              <w:rPr>
+                <w:rFonts w:ascii="Calibri" w:hAnsi="Calibri" w:cs="Calibri"/>
+                <w:color w:val="000000"/>
+                <w:sz w:val="16"/>
+                <w:szCs w:val="16"/>
+              </w:rPr>
+              <w:t>.</w:t>
             </w:r>
             <w:r>
               <w:rPr>
@@ -832,7 +852,27 @@
                 <w:sz w:val="16"/>
                 <w:szCs w:val="16"/>
               </w:rPr>
-              <w:t>Go to the relevant exor\bin directory on the Oracle Application Server and rename the following file:-</w:t>
+              <w:t xml:space="preserve">Go to the relevant </w:t>
+            </w:r>
+            <w:proofErr w:type="spellStart"/>
+            <w:r>
+              <w:rPr>
+                <w:rFonts w:ascii="Calibri" w:hAnsi="Calibri" w:cs="Calibri"/>
+                <w:color w:val="000000"/>
+                <w:sz w:val="16"/>
+                <w:szCs w:val="16"/>
+              </w:rPr>
+              <w:t>exor</w:t>
+            </w:r>
+            <w:proofErr w:type="spellEnd"/>
+            <w:r>
+              <w:rPr>
+                <w:rFonts w:ascii="Calibri" w:hAnsi="Calibri" w:cs="Calibri"/>
+                <w:color w:val="000000"/>
+                <w:sz w:val="16"/>
+                <w:szCs w:val="16"/>
+              </w:rPr>
+              <w:t>\bin directory on the Oracle Application Server and rename the following file:-</w:t>
             </w:r>
             <w:r>
               <w:rPr>
@@ -1705,7 +1745,7 @@
                 <w:sz w:val="16"/>
                 <w:szCs w:val="16"/>
               </w:rPr>
-              <w:t>9</w:t>
+              <w:t>10</w:t>
             </w:r>
           </w:p>
         </w:tc>
@@ -1897,7 +1937,27 @@
           <w:sz w:val="18"/>
           <w:szCs w:val="18"/>
         </w:rPr>
-        <w:t xml:space="preserve">This chapter summarises all software changes that have been made in this release. </w:t>
+        <w:t xml:space="preserve">This chapter </w:t>
+      </w:r>
+      <w:proofErr w:type="spellStart"/>
+      <w:r>
+        <w:rPr>
+          <w:rFonts w:ascii="Arial" w:hAnsi="Arial" w:cs="Arial"/>
+          <w:color w:val="000000"/>
+          <w:sz w:val="18"/>
+          <w:szCs w:val="18"/>
+        </w:rPr>
+        <w:t>summarises</w:t>
+      </w:r>
+      <w:proofErr w:type="spellEnd"/>
+      <w:r>
+        <w:rPr>
+          <w:rFonts w:ascii="Arial" w:hAnsi="Arial" w:cs="Arial"/>
+          <w:color w:val="000000"/>
+          <w:sz w:val="18"/>
+          <w:szCs w:val="18"/>
+        </w:rPr>
+        <w:t xml:space="preserve"> all software changes that have been made in this release. </w:t>
       </w:r>
     </w:p>
     <w:p>
@@ -2689,17 +2749,9 @@
                 <w:szCs w:val="16"/>
                 <w:lang w:val="en-GB" w:eastAsia="en-GB"/>
               </w:rPr>
-              <w:t>Code now raises two new exceptions to prevent problems in the data. These arise due to operations on end-dated data but where route measures or asset locations exist at a future date and would be left unaffected after the operation or where date-tracking integrity checks would lead to failure. These are reported inside the client module as follows:</w:t>
+              <w:t>Code now raises two new exceptions to prevent problems in the data. These arise due to operations on end-dated data but where route measures or asset locations exist at a future date and would be left unaffected after the operation or where date-tracking integrity checks would lead to failure. These are reported inside the client module as follows</w:t>
             </w:r>
-            <w:r>
-              <w:rPr>
-                <w:rFonts w:ascii="Times New Roman" w:eastAsia="Times New Roman" w:hAnsi="Times New Roman" w:cs="Times New Roman"/>
-                <w:sz w:val="24"/>
-                <w:szCs w:val="24"/>
-                <w:lang w:val="en-GB" w:eastAsia="en-GB"/>
-              </w:rPr>
-              <w:br/>
-            </w:r>
+            <w:proofErr w:type="gramStart"/>
             <w:r>
               <w:rPr>
                 <w:rFonts w:ascii="Calibri" w:eastAsia="Times New Roman" w:hAnsi="Calibri" w:cs="Calibri"/>
@@ -2708,7 +2760,49 @@
                 <w:szCs w:val="16"/>
                 <w:lang w:val="en-GB" w:eastAsia="en-GB"/>
               </w:rPr>
-              <w:t>-    'The NW has datums that start later than the effective date - the assets on this member datum would either be unaffected or would give rise t</w:t>
+              <w:t>:</w:t>
+            </w:r>
+            <w:proofErr w:type="gramEnd"/>
+            <w:r>
+              <w:rPr>
+                <w:rFonts w:ascii="Times New Roman" w:eastAsia="Times New Roman" w:hAnsi="Times New Roman" w:cs="Times New Roman"/>
+                <w:sz w:val="24"/>
+                <w:szCs w:val="24"/>
+                <w:lang w:val="en-GB" w:eastAsia="en-GB"/>
+              </w:rPr>
+              <w:br/>
+            </w:r>
+            <w:r>
+              <w:rPr>
+                <w:rFonts w:ascii="Calibri" w:eastAsia="Times New Roman" w:hAnsi="Calibri" w:cs="Calibri"/>
+                <w:color w:val="000000"/>
+                <w:sz w:val="16"/>
+                <w:szCs w:val="16"/>
+                <w:lang w:val="en-GB" w:eastAsia="en-GB"/>
+              </w:rPr>
+              <w:t xml:space="preserve">-    'The NW has </w:t>
+            </w:r>
+            <w:proofErr w:type="spellStart"/>
+            <w:r>
+              <w:rPr>
+                <w:rFonts w:ascii="Calibri" w:eastAsia="Times New Roman" w:hAnsi="Calibri" w:cs="Calibri"/>
+                <w:color w:val="000000"/>
+                <w:sz w:val="16"/>
+                <w:szCs w:val="16"/>
+                <w:lang w:val="en-GB" w:eastAsia="en-GB"/>
+              </w:rPr>
+              <w:t>datums</w:t>
+            </w:r>
+            <w:proofErr w:type="spellEnd"/>
+            <w:r>
+              <w:rPr>
+                <w:rFonts w:ascii="Calibri" w:eastAsia="Times New Roman" w:hAnsi="Calibri" w:cs="Calibri"/>
+                <w:color w:val="000000"/>
+                <w:sz w:val="16"/>
+                <w:szCs w:val="16"/>
+                <w:lang w:val="en-GB" w:eastAsia="en-GB"/>
+              </w:rPr>
+              <w:t xml:space="preserve"> that start later than the effective date - the assets on this member datum would either be unaffected or would give rise t</w:t>
             </w:r>
             <w:bookmarkStart w:id="0" w:name="_GoBack"/>
             <w:bookmarkEnd w:id="0"/>

</xml_diff>

<commit_message>
Rebuild of fix (nm0575.pkw 2.7.1.12)
git-svn-id: svn://127.0.0.1/Core@7232 17c802ae-cbca-534c-9e8e-6d19a4926c45
</commit_message>
<xml_diff>
--- a/trunk/doc/readme_nm_4400_fix13.docx
+++ b/trunk/doc/readme_nm_4400_fix13.docx
@@ -1745,7 +1745,16 @@
                 <w:sz w:val="16"/>
                 <w:szCs w:val="16"/>
               </w:rPr>
-              <w:t>10</w:t>
+              <w:t>1</w:t>
+            </w:r>
+            <w:r>
+              <w:rPr>
+                <w:rFonts w:ascii="Calibri" w:hAnsi="Calibri" w:cs="Calibri"/>
+                <w:color w:val="000000"/>
+                <w:sz w:val="16"/>
+                <w:szCs w:val="16"/>
+              </w:rPr>
+              <w:t>2</w:t>
             </w:r>
           </w:p>
         </w:tc>

</xml_diff>

<commit_message>
More work on this fix - this time spatial data
git-svn-id: svn://127.0.0.1/Core@7267 17c802ae-cbca-534c-9e8e-6d19a4926c45
</commit_message>
<xml_diff>
--- a/trunk/doc/readme_nm_4400_fix13.docx
+++ b/trunk/doc/readme_nm_4400_fix13.docx
@@ -1,6 +1,6 @@
 
 <file path=word/document.xml><?xml version="1.0" encoding="utf-8"?>
-<w:document xmlns:ve="http://schemas.openxmlformats.org/markup-compatibility/2006" xmlns:o="urn:schemas-microsoft-com:office:office" xmlns:r="http://schemas.openxmlformats.org/officeDocument/2006/relationships" xmlns:m="http://schemas.openxmlformats.org/officeDocument/2006/math" xmlns:v="urn:schemas-microsoft-com:vml" xmlns:wp="http://schemas.openxmlformats.org/drawingml/2006/wordprocessingDrawing" xmlns:w10="urn:schemas-microsoft-com:office:word" xmlns:w="http://schemas.openxmlformats.org/wordprocessingml/2006/main" xmlns:wne="http://schemas.microsoft.com/office/word/2006/wordml">
+<w:document xmlns:wpc="http://schemas.microsoft.com/office/word/2010/wordprocessingCanvas" xmlns:mc="http://schemas.openxmlformats.org/markup-compatibility/2006" xmlns:o="urn:schemas-microsoft-com:office:office" xmlns:r="http://schemas.openxmlformats.org/officeDocument/2006/relationships" xmlns:m="http://schemas.openxmlformats.org/officeDocument/2006/math" xmlns:v="urn:schemas-microsoft-com:vml" xmlns:wp14="http://schemas.microsoft.com/office/word/2010/wordprocessingDrawing" xmlns:wp="http://schemas.openxmlformats.org/drawingml/2006/wordprocessingDrawing" xmlns:w10="urn:schemas-microsoft-com:office:word" xmlns:w="http://schemas.openxmlformats.org/wordprocessingml/2006/main" xmlns:w14="http://schemas.microsoft.com/office/word/2010/wordml" xmlns:wpg="http://schemas.microsoft.com/office/word/2010/wordprocessingGroup" xmlns:wpi="http://schemas.microsoft.com/office/word/2010/wordprocessingInk" xmlns:wne="http://schemas.microsoft.com/office/word/2006/wordml" xmlns:wps="http://schemas.microsoft.com/office/word/2010/wordprocessingShape" mc:Ignorable="w14 wp14">
   <w:body>
     <w:p>
       <w:pPr>
@@ -450,7 +450,7 @@
           <w:left w:w="0" w:type="dxa"/>
           <w:right w:w="0" w:type="dxa"/>
         </w:tblCellMar>
-        <w:tblLook w:val="0000"/>
+        <w:tblLook w:val="0000" w:firstRow="0" w:lastRow="0" w:firstColumn="0" w:lastColumn="0" w:noHBand="0" w:noVBand="0"/>
       </w:tblPr>
       <w:tblGrid>
         <w:gridCol w:w="2410"/>
@@ -852,27 +852,7 @@
                 <w:sz w:val="16"/>
                 <w:szCs w:val="16"/>
               </w:rPr>
-              <w:t xml:space="preserve">Go to the relevant </w:t>
-            </w:r>
-            <w:proofErr w:type="spellStart"/>
-            <w:r>
-              <w:rPr>
-                <w:rFonts w:ascii="Calibri" w:hAnsi="Calibri" w:cs="Calibri"/>
-                <w:color w:val="000000"/>
-                <w:sz w:val="16"/>
-                <w:szCs w:val="16"/>
-              </w:rPr>
-              <w:t>exor</w:t>
-            </w:r>
-            <w:proofErr w:type="spellEnd"/>
-            <w:r>
-              <w:rPr>
-                <w:rFonts w:ascii="Calibri" w:hAnsi="Calibri" w:cs="Calibri"/>
-                <w:color w:val="000000"/>
-                <w:sz w:val="16"/>
-                <w:szCs w:val="16"/>
-              </w:rPr>
-              <w:t>\bin directory on the Oracle Application Server and rename the following file:-</w:t>
+              <w:t>Go to the relevant exor\bin directory on the Oracle Application Server and rename the following file:-</w:t>
             </w:r>
             <w:r>
               <w:rPr>
@@ -1406,7 +1386,7 @@
           <w:left w:w="0" w:type="dxa"/>
           <w:right w:w="0" w:type="dxa"/>
         </w:tblCellMar>
-        <w:tblLook w:val="0000"/>
+        <w:tblLook w:val="0000" w:firstRow="0" w:lastRow="0" w:firstColumn="0" w:lastColumn="0" w:noHBand="0" w:noVBand="0"/>
       </w:tblPr>
       <w:tblGrid>
         <w:gridCol w:w="3261"/>
@@ -2165,7 +2145,7 @@
           <w:left w:w="0" w:type="dxa"/>
           <w:right w:w="0" w:type="dxa"/>
         </w:tblCellMar>
-        <w:tblLook w:val="0000"/>
+        <w:tblLook w:val="0000" w:firstRow="0" w:lastRow="0" w:firstColumn="0" w:lastColumn="0" w:noHBand="0" w:noVBand="0"/>
       </w:tblPr>
       <w:tblGrid>
         <w:gridCol w:w="1134"/>
@@ -2744,134 +2724,534 @@
               <w:spacing w:after="0" w:line="185" w:lineRule="atLeast"/>
               <w:ind w:left="122" w:right="76"/>
               <w:rPr>
+                <w:rFonts w:ascii="Calibri" w:eastAsia="Times New Roman" w:hAnsi="Calibri" w:cs="Calibri"/>
+                <w:color w:val="000000"/>
+                <w:sz w:val="16"/>
+                <w:szCs w:val="16"/>
+                <w:lang w:val="en-GB" w:eastAsia="en-GB"/>
+              </w:rPr>
+            </w:pPr>
+            <w:r>
+              <w:rPr>
+                <w:rFonts w:ascii="Calibri" w:eastAsia="Times New Roman" w:hAnsi="Calibri" w:cs="Calibri"/>
+                <w:color w:val="000000"/>
+                <w:sz w:val="16"/>
+                <w:szCs w:val="16"/>
+                <w:lang w:val="en-GB" w:eastAsia="en-GB"/>
+              </w:rPr>
+              <w:t xml:space="preserve">Code now raises two new exceptions to prevent problems in the data. These </w:t>
+            </w:r>
+            <w:proofErr w:type="spellStart"/>
+            <w:r>
+              <w:rPr>
+                <w:rFonts w:ascii="Calibri" w:eastAsia="Times New Roman" w:hAnsi="Calibri" w:cs="Calibri"/>
+                <w:color w:val="000000"/>
+                <w:sz w:val="16"/>
+                <w:szCs w:val="16"/>
+                <w:lang w:val="en-GB" w:eastAsia="en-GB"/>
+              </w:rPr>
+              <w:t>arsie</w:t>
+            </w:r>
+            <w:proofErr w:type="spellEnd"/>
+            <w:r>
+              <w:rPr>
+                <w:rFonts w:ascii="Calibri" w:eastAsia="Times New Roman" w:hAnsi="Calibri" w:cs="Calibri"/>
+                <w:color w:val="000000"/>
+                <w:sz w:val="16"/>
+                <w:szCs w:val="16"/>
+                <w:lang w:val="en-GB" w:eastAsia="en-GB"/>
+              </w:rPr>
+              <w:t xml:space="preserve"> due to operations on end-dated data but where </w:t>
+            </w:r>
+            <w:proofErr w:type="gramStart"/>
+            <w:r>
+              <w:rPr>
+                <w:rFonts w:ascii="Calibri" w:eastAsia="Times New Roman" w:hAnsi="Calibri" w:cs="Calibri"/>
+                <w:color w:val="000000"/>
+                <w:sz w:val="16"/>
+                <w:szCs w:val="16"/>
+                <w:lang w:val="en-GB" w:eastAsia="en-GB"/>
+              </w:rPr>
+              <w:t>route measures or asset locations</w:t>
+            </w:r>
+            <w:proofErr w:type="gramEnd"/>
+            <w:r>
+              <w:rPr>
+                <w:rFonts w:ascii="Calibri" w:eastAsia="Times New Roman" w:hAnsi="Calibri" w:cs="Calibri"/>
+                <w:color w:val="000000"/>
+                <w:sz w:val="16"/>
+                <w:szCs w:val="16"/>
+                <w:lang w:val="en-GB" w:eastAsia="en-GB"/>
+              </w:rPr>
+              <w:t xml:space="preserve"> exist at a future date and would be left unaffected after the operation or where date-tracking integrity checks would lead to failure. These are reported inside the client module as follows:</w:t>
+            </w:r>
+          </w:p>
+          <w:p>
+            <w:pPr>
+              <w:spacing w:after="0" w:line="185" w:lineRule="atLeast"/>
+              <w:ind w:left="122" w:right="76"/>
+              <w:rPr>
+                <w:rFonts w:ascii="Calibri" w:eastAsia="Times New Roman" w:hAnsi="Calibri" w:cs="Calibri"/>
+                <w:color w:val="000000"/>
+                <w:sz w:val="16"/>
+                <w:szCs w:val="16"/>
+                <w:lang w:val="en-GB" w:eastAsia="en-GB"/>
+              </w:rPr>
+            </w:pPr>
+            <w:r>
+              <w:rPr>
+                <w:rFonts w:ascii="Calibri" w:eastAsia="Times New Roman" w:hAnsi="Calibri" w:cs="Calibri"/>
+                <w:color w:val="000000"/>
+                <w:sz w:val="16"/>
+                <w:szCs w:val="16"/>
+                <w:lang w:val="en-GB" w:eastAsia="en-GB"/>
+              </w:rPr>
+              <w:t>-    'The NW has datums that start later than the effective date - the assets on this member datum would either be unaffected or would give rise to a server error</w:t>
+            </w:r>
+          </w:p>
+          <w:p>
+            <w:pPr>
+              <w:spacing w:after="0" w:line="185" w:lineRule="atLeast"/>
+              <w:ind w:left="122" w:right="76"/>
+              <w:rPr>
+                <w:rFonts w:ascii="Calibri" w:eastAsia="Times New Roman" w:hAnsi="Calibri" w:cs="Calibri"/>
+                <w:color w:val="000000"/>
+                <w:sz w:val="16"/>
+                <w:szCs w:val="16"/>
+                <w:lang w:val="en-GB" w:eastAsia="en-GB"/>
+              </w:rPr>
+            </w:pPr>
+            <w:r>
+              <w:rPr>
+                <w:rFonts w:ascii="Calibri" w:eastAsia="Times New Roman" w:hAnsi="Calibri" w:cs="Calibri"/>
+                <w:color w:val="000000"/>
+                <w:sz w:val="16"/>
+                <w:szCs w:val="16"/>
+                <w:lang w:val="en-GB" w:eastAsia="en-GB"/>
+              </w:rPr>
+              <w:t>- Inv. data that is opened later than the effective date will remain unaffected or data that has been closed later than this date would be changed</w:t>
+            </w:r>
+          </w:p>
+          <w:p>
+            <w:pPr>
+              <w:spacing w:after="0" w:line="185" w:lineRule="atLeast"/>
+              <w:ind w:left="122" w:right="76"/>
+              <w:rPr>
+                <w:rFonts w:ascii="Calibri" w:eastAsia="Times New Roman" w:hAnsi="Calibri" w:cs="Calibri"/>
+                <w:color w:val="000000"/>
+                <w:sz w:val="16"/>
+                <w:szCs w:val="16"/>
+                <w:lang w:val="en-GB" w:eastAsia="en-GB"/>
+              </w:rPr>
+            </w:pPr>
+          </w:p>
+          <w:p>
+            <w:pPr>
+              <w:spacing w:after="0" w:line="185" w:lineRule="atLeast"/>
+              <w:ind w:left="122" w:right="76"/>
+              <w:rPr>
+                <w:rFonts w:ascii="Calibri" w:eastAsia="Times New Roman" w:hAnsi="Calibri" w:cs="Calibri"/>
+                <w:color w:val="000000"/>
+                <w:sz w:val="16"/>
+                <w:szCs w:val="16"/>
+                <w:lang w:val="en-GB" w:eastAsia="en-GB"/>
+              </w:rPr>
+            </w:pPr>
+            <w:r>
+              <w:rPr>
+                <w:rFonts w:ascii="Calibri" w:eastAsia="Times New Roman" w:hAnsi="Calibri" w:cs="Calibri"/>
+                <w:color w:val="000000"/>
+                <w:sz w:val="16"/>
+                <w:szCs w:val="16"/>
+                <w:lang w:val="en-GB" w:eastAsia="en-GB"/>
+              </w:rPr>
+              <w:t>In each case these exception prevent errors and indicate that the operation is not valid at the currently specified effective date.</w:t>
+            </w:r>
+          </w:p>
+          <w:p>
+            <w:pPr>
+              <w:spacing w:after="0" w:line="185" w:lineRule="atLeast"/>
+              <w:ind w:left="122" w:right="76"/>
+              <w:rPr>
+                <w:rFonts w:ascii="Calibri" w:eastAsia="Times New Roman" w:hAnsi="Calibri" w:cs="Calibri"/>
+                <w:color w:val="000000"/>
+                <w:sz w:val="16"/>
+                <w:szCs w:val="16"/>
+                <w:lang w:val="en-GB" w:eastAsia="en-GB"/>
+              </w:rPr>
+            </w:pPr>
+          </w:p>
+          <w:p>
+            <w:pPr>
+              <w:spacing w:after="0" w:line="185" w:lineRule="atLeast"/>
+              <w:ind w:left="122" w:right="76"/>
+              <w:rPr>
+                <w:rFonts w:ascii="Calibri" w:eastAsia="Times New Roman" w:hAnsi="Calibri" w:cs="Calibri"/>
+                <w:color w:val="000000"/>
+                <w:sz w:val="16"/>
+                <w:szCs w:val="16"/>
+                <w:lang w:val="en-GB" w:eastAsia="en-GB"/>
+              </w:rPr>
+            </w:pPr>
+            <w:r>
+              <w:rPr>
+                <w:rFonts w:ascii="Calibri" w:eastAsia="Times New Roman" w:hAnsi="Calibri" w:cs="Calibri"/>
+                <w:color w:val="000000"/>
+                <w:sz w:val="16"/>
+                <w:szCs w:val="16"/>
+                <w:lang w:val="en-GB" w:eastAsia="en-GB"/>
+              </w:rPr>
+              <w:t xml:space="preserve">The code cannot operate successfully on all assets in a hierarchy. The </w:t>
+            </w:r>
+            <w:r>
+              <w:rPr>
+                <w:rFonts w:ascii="Calibri" w:eastAsia="Times New Roman" w:hAnsi="Calibri" w:cs="Calibri"/>
+                <w:color w:val="000000"/>
+                <w:sz w:val="16"/>
+                <w:szCs w:val="16"/>
+                <w:lang w:val="en-GB" w:eastAsia="en-GB"/>
+              </w:rPr>
+              <w:t>hierarchy</w:t>
+            </w:r>
+            <w:r>
+              <w:rPr>
+                <w:rFonts w:ascii="Calibri" w:eastAsia="Times New Roman" w:hAnsi="Calibri" w:cs="Calibri"/>
+                <w:color w:val="000000"/>
+                <w:sz w:val="16"/>
+                <w:szCs w:val="16"/>
+                <w:lang w:val="en-GB" w:eastAsia="en-GB"/>
+              </w:rPr>
+              <w:t xml:space="preserve"> is kept in sync to some extent but relationships to parent and child assets are </w:t>
+            </w:r>
+            <w:proofErr w:type="gramStart"/>
+            <w:r>
+              <w:rPr>
+                <w:rFonts w:ascii="Calibri" w:eastAsia="Times New Roman" w:hAnsi="Calibri" w:cs="Calibri"/>
+                <w:color w:val="000000"/>
+                <w:sz w:val="16"/>
+                <w:szCs w:val="16"/>
+                <w:lang w:val="en-GB" w:eastAsia="en-GB"/>
+              </w:rPr>
+              <w:t>closed/deleted</w:t>
+            </w:r>
+            <w:proofErr w:type="gramEnd"/>
+            <w:r>
+              <w:rPr>
+                <w:rFonts w:ascii="Calibri" w:eastAsia="Times New Roman" w:hAnsi="Calibri" w:cs="Calibri"/>
+                <w:color w:val="000000"/>
+                <w:sz w:val="16"/>
+                <w:szCs w:val="16"/>
+                <w:lang w:val="en-GB" w:eastAsia="en-GB"/>
+              </w:rPr>
+              <w:t xml:space="preserve"> even if the relation is flagged as optional.</w:t>
+            </w:r>
+          </w:p>
+          <w:p>
+            <w:pPr>
+              <w:spacing w:after="0" w:line="185" w:lineRule="atLeast"/>
+              <w:ind w:left="122" w:right="76"/>
+              <w:rPr>
+                <w:rFonts w:ascii="Calibri" w:eastAsia="Times New Roman" w:hAnsi="Calibri" w:cs="Calibri"/>
+                <w:color w:val="000000"/>
+                <w:sz w:val="16"/>
+                <w:szCs w:val="16"/>
+                <w:lang w:val="en-GB" w:eastAsia="en-GB"/>
+              </w:rPr>
+            </w:pPr>
+          </w:p>
+          <w:p>
+            <w:pPr>
+              <w:spacing w:after="0" w:line="185" w:lineRule="atLeast"/>
+              <w:ind w:left="122" w:right="76"/>
+              <w:rPr>
+                <w:rFonts w:ascii="Calibri" w:eastAsia="Times New Roman" w:hAnsi="Calibri" w:cs="Calibri"/>
+                <w:color w:val="000000"/>
+                <w:sz w:val="16"/>
+                <w:szCs w:val="16"/>
+                <w:lang w:val="en-GB" w:eastAsia="en-GB"/>
+              </w:rPr>
+            </w:pPr>
+            <w:r>
+              <w:rPr>
+                <w:rFonts w:ascii="Calibri" w:eastAsia="Times New Roman" w:hAnsi="Calibri" w:cs="Calibri"/>
+                <w:color w:val="000000"/>
+                <w:sz w:val="16"/>
+                <w:szCs w:val="16"/>
+                <w:lang w:val="en-GB" w:eastAsia="en-GB"/>
+              </w:rPr>
+              <w:t>Spatial data was not kept in sync</w:t>
+            </w:r>
+            <w:r>
+              <w:rPr>
+                <w:rFonts w:ascii="Calibri" w:eastAsia="Times New Roman" w:hAnsi="Calibri" w:cs="Calibri"/>
+                <w:color w:val="000000"/>
+                <w:sz w:val="16"/>
+                <w:szCs w:val="16"/>
+                <w:lang w:val="en-GB" w:eastAsia="en-GB"/>
+              </w:rPr>
+              <w:t xml:space="preserve"> in previous versions</w:t>
+            </w:r>
+            <w:r>
+              <w:rPr>
+                <w:rFonts w:ascii="Calibri" w:eastAsia="Times New Roman" w:hAnsi="Calibri" w:cs="Calibri"/>
+                <w:color w:val="000000"/>
+                <w:sz w:val="16"/>
+                <w:szCs w:val="16"/>
+                <w:lang w:val="en-GB" w:eastAsia="en-GB"/>
+              </w:rPr>
+              <w:t xml:space="preserve">. Asset shapes that are dynamically segmented will </w:t>
+            </w:r>
+            <w:r>
+              <w:rPr>
+                <w:rFonts w:ascii="Calibri" w:eastAsia="Times New Roman" w:hAnsi="Calibri" w:cs="Calibri"/>
+                <w:color w:val="000000"/>
+                <w:sz w:val="16"/>
+                <w:szCs w:val="16"/>
+                <w:lang w:val="en-GB" w:eastAsia="en-GB"/>
+              </w:rPr>
+              <w:t xml:space="preserve">have </w:t>
+            </w:r>
+            <w:proofErr w:type="gramStart"/>
+            <w:r>
+              <w:rPr>
+                <w:rFonts w:ascii="Calibri" w:eastAsia="Times New Roman" w:hAnsi="Calibri" w:cs="Calibri"/>
+                <w:color w:val="000000"/>
+                <w:sz w:val="16"/>
+                <w:szCs w:val="16"/>
+                <w:lang w:val="en-GB" w:eastAsia="en-GB"/>
+              </w:rPr>
+              <w:t xml:space="preserve">been </w:t>
+            </w:r>
+            <w:r>
+              <w:rPr>
+                <w:rFonts w:ascii="Calibri" w:eastAsia="Times New Roman" w:hAnsi="Calibri" w:cs="Calibri"/>
+                <w:color w:val="000000"/>
+                <w:sz w:val="16"/>
+                <w:szCs w:val="16"/>
+                <w:lang w:val="en-GB" w:eastAsia="en-GB"/>
+              </w:rPr>
+              <w:t xml:space="preserve"> kept</w:t>
+            </w:r>
+            <w:proofErr w:type="gramEnd"/>
+            <w:r>
+              <w:rPr>
+                <w:rFonts w:ascii="Calibri" w:eastAsia="Times New Roman" w:hAnsi="Calibri" w:cs="Calibri"/>
+                <w:color w:val="000000"/>
+                <w:sz w:val="16"/>
+                <w:szCs w:val="16"/>
+                <w:lang w:val="en-GB" w:eastAsia="en-GB"/>
+              </w:rPr>
+              <w:t xml:space="preserve"> in sync </w:t>
+            </w:r>
+            <w:r>
+              <w:rPr>
+                <w:rFonts w:ascii="Calibri" w:eastAsia="Times New Roman" w:hAnsi="Calibri" w:cs="Calibri"/>
+                <w:color w:val="000000"/>
+                <w:sz w:val="16"/>
+                <w:szCs w:val="16"/>
+                <w:lang w:val="en-GB" w:eastAsia="en-GB"/>
+              </w:rPr>
+              <w:t>with</w:t>
+            </w:r>
+            <w:r>
+              <w:rPr>
+                <w:rFonts w:ascii="Calibri" w:eastAsia="Times New Roman" w:hAnsi="Calibri" w:cs="Calibri"/>
+                <w:color w:val="000000"/>
+                <w:sz w:val="16"/>
+                <w:szCs w:val="16"/>
+                <w:lang w:val="en-GB" w:eastAsia="en-GB"/>
+              </w:rPr>
+              <w:t xml:space="preserve"> the location data as long as the theme </w:t>
+            </w:r>
+            <w:proofErr w:type="spellStart"/>
+            <w:r>
+              <w:rPr>
+                <w:rFonts w:ascii="Calibri" w:eastAsia="Times New Roman" w:hAnsi="Calibri" w:cs="Calibri"/>
+                <w:color w:val="000000"/>
+                <w:sz w:val="16"/>
+                <w:szCs w:val="16"/>
+                <w:lang w:val="en-GB" w:eastAsia="en-GB"/>
+              </w:rPr>
+              <w:t>update_on_edit</w:t>
+            </w:r>
+            <w:proofErr w:type="spellEnd"/>
+            <w:r>
+              <w:rPr>
+                <w:rFonts w:ascii="Calibri" w:eastAsia="Times New Roman" w:hAnsi="Calibri" w:cs="Calibri"/>
+                <w:color w:val="000000"/>
+                <w:sz w:val="16"/>
+                <w:szCs w:val="16"/>
+                <w:lang w:val="en-GB" w:eastAsia="en-GB"/>
+              </w:rPr>
+              <w:t xml:space="preserve"> flag is set to 'Y' on the base table theme. </w:t>
+            </w:r>
+            <w:r>
+              <w:rPr>
+                <w:rFonts w:ascii="Calibri" w:eastAsia="Times New Roman" w:hAnsi="Calibri" w:cs="Calibri"/>
+                <w:color w:val="000000"/>
+                <w:sz w:val="16"/>
+                <w:szCs w:val="16"/>
+                <w:lang w:val="en-GB" w:eastAsia="en-GB"/>
+              </w:rPr>
+              <w:t>R</w:t>
+            </w:r>
+            <w:r>
+              <w:rPr>
+                <w:rFonts w:ascii="Calibri" w:eastAsia="Times New Roman" w:hAnsi="Calibri" w:cs="Calibri"/>
+                <w:color w:val="000000"/>
+                <w:sz w:val="16"/>
+                <w:szCs w:val="16"/>
+                <w:lang w:val="en-GB" w:eastAsia="en-GB"/>
+              </w:rPr>
+              <w:t xml:space="preserve">ecent changes will correct any asset spatial </w:t>
+            </w:r>
+            <w:r>
+              <w:rPr>
+                <w:rFonts w:ascii="Calibri" w:eastAsia="Times New Roman" w:hAnsi="Calibri" w:cs="Calibri"/>
+                <w:color w:val="000000"/>
+                <w:sz w:val="16"/>
+                <w:szCs w:val="16"/>
+                <w:lang w:val="en-GB" w:eastAsia="en-GB"/>
+              </w:rPr>
+              <w:t>representations</w:t>
+            </w:r>
+            <w:r>
+              <w:rPr>
+                <w:rFonts w:ascii="Calibri" w:eastAsia="Times New Roman" w:hAnsi="Calibri" w:cs="Calibri"/>
+                <w:color w:val="000000"/>
+                <w:sz w:val="16"/>
+                <w:szCs w:val="16"/>
+                <w:lang w:val="en-GB" w:eastAsia="en-GB"/>
+              </w:rPr>
+              <w:t xml:space="preserve"> that are remaining.  Off network asset shapes will be end-dated or deleted as part of the process. Relationships between asset data and other entities such as schemes, defects, </w:t>
+            </w:r>
+            <w:proofErr w:type="gramStart"/>
+            <w:r>
+              <w:rPr>
+                <w:rFonts w:ascii="Calibri" w:eastAsia="Times New Roman" w:hAnsi="Calibri" w:cs="Calibri"/>
+                <w:color w:val="000000"/>
+                <w:sz w:val="16"/>
+                <w:szCs w:val="16"/>
+                <w:lang w:val="en-GB" w:eastAsia="en-GB"/>
+              </w:rPr>
+              <w:t>work</w:t>
+            </w:r>
+            <w:proofErr w:type="gramEnd"/>
+            <w:r>
+              <w:rPr>
+                <w:rFonts w:ascii="Calibri" w:eastAsia="Times New Roman" w:hAnsi="Calibri" w:cs="Calibri"/>
+                <w:color w:val="000000"/>
+                <w:sz w:val="16"/>
+                <w:szCs w:val="16"/>
+                <w:lang w:val="en-GB" w:eastAsia="en-GB"/>
+              </w:rPr>
+              <w:t>-order-lines are not maintained by this code at this stage. Document associations are deleted when an asset is end-dated or deleted. This is due to the non-temporal nature of the doc</w:t>
+            </w:r>
+            <w:r>
+              <w:rPr>
+                <w:rFonts w:ascii="Calibri" w:eastAsia="Times New Roman" w:hAnsi="Calibri" w:cs="Calibri"/>
+                <w:color w:val="000000"/>
+                <w:sz w:val="16"/>
+                <w:szCs w:val="16"/>
+                <w:lang w:val="en-GB" w:eastAsia="en-GB"/>
+              </w:rPr>
+              <w:t xml:space="preserve">ument </w:t>
+            </w:r>
+            <w:proofErr w:type="gramStart"/>
+            <w:r>
+              <w:rPr>
+                <w:rFonts w:ascii="Calibri" w:eastAsia="Times New Roman" w:hAnsi="Calibri" w:cs="Calibri"/>
+                <w:color w:val="000000"/>
+                <w:sz w:val="16"/>
+                <w:szCs w:val="16"/>
+                <w:lang w:val="en-GB" w:eastAsia="en-GB"/>
+              </w:rPr>
+              <w:t>associations</w:t>
+            </w:r>
+            <w:proofErr w:type="gramEnd"/>
+            <w:r>
+              <w:rPr>
+                <w:rFonts w:ascii="Calibri" w:eastAsia="Times New Roman" w:hAnsi="Calibri" w:cs="Calibri"/>
+                <w:color w:val="000000"/>
+                <w:sz w:val="16"/>
+                <w:szCs w:val="16"/>
+                <w:lang w:val="en-GB" w:eastAsia="en-GB"/>
+              </w:rPr>
+              <w:t xml:space="preserve"> </w:t>
+            </w:r>
+            <w:r>
+              <w:rPr>
+                <w:rFonts w:ascii="Calibri" w:eastAsia="Times New Roman" w:hAnsi="Calibri" w:cs="Calibri"/>
+                <w:color w:val="000000"/>
+                <w:sz w:val="16"/>
+                <w:szCs w:val="16"/>
+                <w:lang w:val="en-GB" w:eastAsia="en-GB"/>
+              </w:rPr>
+              <w:t>relationship.</w:t>
+            </w:r>
+          </w:p>
+          <w:p>
+            <w:pPr>
+              <w:spacing w:after="0" w:line="185" w:lineRule="atLeast"/>
+              <w:ind w:left="122" w:right="76"/>
+              <w:rPr>
+                <w:rFonts w:ascii="Calibri" w:eastAsia="Times New Roman" w:hAnsi="Calibri" w:cs="Calibri"/>
+                <w:color w:val="000000"/>
+                <w:sz w:val="16"/>
+                <w:szCs w:val="16"/>
+                <w:lang w:val="en-GB" w:eastAsia="en-GB"/>
+              </w:rPr>
+            </w:pPr>
+          </w:p>
+          <w:p>
+            <w:pPr>
+              <w:spacing w:after="0" w:line="185" w:lineRule="atLeast"/>
+              <w:ind w:left="122" w:right="76"/>
+              <w:rPr>
+                <w:rFonts w:ascii="Calibri" w:eastAsia="Times New Roman" w:hAnsi="Calibri" w:cs="Calibri"/>
+                <w:color w:val="000000"/>
+                <w:sz w:val="16"/>
+                <w:szCs w:val="16"/>
+                <w:lang w:val="en-GB" w:eastAsia="en-GB"/>
+              </w:rPr>
+            </w:pPr>
+            <w:r>
+              <w:rPr>
+                <w:rFonts w:ascii="Calibri" w:eastAsia="Times New Roman" w:hAnsi="Calibri" w:cs="Calibri"/>
+                <w:color w:val="000000"/>
+                <w:sz w:val="16"/>
+                <w:szCs w:val="16"/>
+                <w:lang w:val="en-GB" w:eastAsia="en-GB"/>
+              </w:rPr>
+              <w:t>New package has been introduced to keep spatial data in sync with bulk operations on sets of asset IDs.</w:t>
+            </w:r>
+          </w:p>
+          <w:p>
+            <w:pPr>
+              <w:spacing w:after="0" w:line="185" w:lineRule="atLeast"/>
+              <w:ind w:left="122" w:right="76"/>
+              <w:rPr>
+                <w:rFonts w:ascii="Calibri" w:eastAsia="Times New Roman" w:hAnsi="Calibri" w:cs="Calibri"/>
+                <w:color w:val="000000"/>
+                <w:sz w:val="16"/>
+                <w:szCs w:val="16"/>
+                <w:lang w:val="en-GB" w:eastAsia="en-GB"/>
+              </w:rPr>
+            </w:pPr>
+            <w:bookmarkStart w:id="0" w:name="_GoBack"/>
+            <w:bookmarkEnd w:id="0"/>
+          </w:p>
+          <w:p>
+            <w:pPr>
+              <w:spacing w:after="0" w:line="185" w:lineRule="atLeast"/>
+              <w:ind w:left="122" w:right="76"/>
+              <w:rPr>
                 <w:rFonts w:ascii="Times New Roman" w:eastAsia="Times New Roman" w:hAnsi="Times New Roman" w:cs="Times New Roman"/>
                 <w:sz w:val="24"/>
                 <w:szCs w:val="24"/>
                 <w:lang w:val="en-GB" w:eastAsia="en-GB"/>
               </w:rPr>
             </w:pPr>
-            <w:r>
-              <w:rPr>
-                <w:rFonts w:ascii="Calibri" w:eastAsia="Times New Roman" w:hAnsi="Calibri" w:cs="Calibri"/>
-                <w:color w:val="000000"/>
-                <w:sz w:val="16"/>
-                <w:szCs w:val="16"/>
-                <w:lang w:val="en-GB" w:eastAsia="en-GB"/>
-              </w:rPr>
-              <w:t>Code now raises two new exceptions to prevent problems in the data. These arise due to operations on end-dated data but where route measures or asset locations exist at a future date and would be left unaffected after the operation or where date-tracking integrity checks would lead to failure. These are reported inside the client module as follows</w:t>
-            </w:r>
-            <w:proofErr w:type="gramStart"/>
-            <w:r>
-              <w:rPr>
-                <w:rFonts w:ascii="Calibri" w:eastAsia="Times New Roman" w:hAnsi="Calibri" w:cs="Calibri"/>
-                <w:color w:val="000000"/>
-                <w:sz w:val="16"/>
-                <w:szCs w:val="16"/>
-                <w:lang w:val="en-GB" w:eastAsia="en-GB"/>
-              </w:rPr>
-              <w:t>:</w:t>
-            </w:r>
-            <w:proofErr w:type="gramEnd"/>
-            <w:r>
-              <w:rPr>
-                <w:rFonts w:ascii="Times New Roman" w:eastAsia="Times New Roman" w:hAnsi="Times New Roman" w:cs="Times New Roman"/>
-                <w:sz w:val="24"/>
-                <w:szCs w:val="24"/>
-                <w:lang w:val="en-GB" w:eastAsia="en-GB"/>
-              </w:rPr>
-              <w:br/>
-            </w:r>
-            <w:r>
-              <w:rPr>
-                <w:rFonts w:ascii="Calibri" w:eastAsia="Times New Roman" w:hAnsi="Calibri" w:cs="Calibri"/>
-                <w:color w:val="000000"/>
-                <w:sz w:val="16"/>
-                <w:szCs w:val="16"/>
-                <w:lang w:val="en-GB" w:eastAsia="en-GB"/>
-              </w:rPr>
-              <w:t xml:space="preserve">-    'The NW has </w:t>
-            </w:r>
-            <w:proofErr w:type="spellStart"/>
-            <w:r>
-              <w:rPr>
-                <w:rFonts w:ascii="Calibri" w:eastAsia="Times New Roman" w:hAnsi="Calibri" w:cs="Calibri"/>
-                <w:color w:val="000000"/>
-                <w:sz w:val="16"/>
-                <w:szCs w:val="16"/>
-                <w:lang w:val="en-GB" w:eastAsia="en-GB"/>
-              </w:rPr>
-              <w:t>datums</w:t>
-            </w:r>
-            <w:proofErr w:type="spellEnd"/>
-            <w:r>
-              <w:rPr>
-                <w:rFonts w:ascii="Calibri" w:eastAsia="Times New Roman" w:hAnsi="Calibri" w:cs="Calibri"/>
-                <w:color w:val="000000"/>
-                <w:sz w:val="16"/>
-                <w:szCs w:val="16"/>
-                <w:lang w:val="en-GB" w:eastAsia="en-GB"/>
-              </w:rPr>
-              <w:t xml:space="preserve"> that start later than the effective date - the assets on this member datum would either be unaffected or would give rise t</w:t>
-            </w:r>
-            <w:bookmarkStart w:id="0" w:name="_GoBack"/>
-            <w:bookmarkEnd w:id="0"/>
-            <w:r>
-              <w:rPr>
-                <w:rFonts w:ascii="Calibri" w:eastAsia="Times New Roman" w:hAnsi="Calibri" w:cs="Calibri"/>
-                <w:color w:val="000000"/>
-                <w:sz w:val="16"/>
-                <w:szCs w:val="16"/>
-                <w:lang w:val="en-GB" w:eastAsia="en-GB"/>
-              </w:rPr>
-              <w:t>o a server error</w:t>
-            </w:r>
-            <w:r>
-              <w:rPr>
-                <w:rFonts w:ascii="Times New Roman" w:eastAsia="Times New Roman" w:hAnsi="Times New Roman" w:cs="Times New Roman"/>
-                <w:sz w:val="24"/>
-                <w:szCs w:val="24"/>
-                <w:lang w:val="en-GB" w:eastAsia="en-GB"/>
-              </w:rPr>
-              <w:br/>
-            </w:r>
-            <w:r>
-              <w:rPr>
-                <w:rFonts w:ascii="Calibri" w:eastAsia="Times New Roman" w:hAnsi="Calibri" w:cs="Calibri"/>
-                <w:color w:val="000000"/>
-                <w:sz w:val="16"/>
-                <w:szCs w:val="16"/>
-                <w:lang w:val="en-GB" w:eastAsia="en-GB"/>
-              </w:rPr>
-              <w:t>- Inv. data that is opened later than the effective date will remain unaffected or data that has been closed later than this date would be changed</w:t>
-            </w:r>
-            <w:r>
-              <w:rPr>
-                <w:rFonts w:ascii="Times New Roman" w:eastAsia="Times New Roman" w:hAnsi="Times New Roman" w:cs="Times New Roman"/>
-                <w:sz w:val="24"/>
-                <w:szCs w:val="24"/>
-                <w:lang w:val="en-GB" w:eastAsia="en-GB"/>
-              </w:rPr>
-              <w:br/>
-            </w:r>
-            <w:r>
-              <w:rPr>
-                <w:rFonts w:ascii="Times New Roman" w:eastAsia="Times New Roman" w:hAnsi="Times New Roman" w:cs="Times New Roman"/>
-                <w:sz w:val="24"/>
-                <w:szCs w:val="24"/>
-                <w:lang w:val="en-GB" w:eastAsia="en-GB"/>
-              </w:rPr>
-              <w:br/>
-            </w:r>
-            <w:r>
-              <w:rPr>
-                <w:rFonts w:ascii="Calibri" w:eastAsia="Times New Roman" w:hAnsi="Calibri" w:cs="Calibri"/>
-                <w:color w:val="000000"/>
-                <w:sz w:val="16"/>
-                <w:szCs w:val="16"/>
-                <w:lang w:val="en-GB" w:eastAsia="en-GB"/>
-              </w:rPr>
-              <w:t>In each case these exception prevent errors and indicate that the operation is not valid at the currently specified effective date.</w:t>
-            </w:r>
           </w:p>
         </w:tc>
         <w:tc>
@@ -2937,7 +3317,7 @@
       <w:bookmarkEnd w:id="2"/>
     </w:p>
     <w:sectPr>
-      <w:footerReference w:type="default" r:id="rId7"/>
+      <w:footerReference w:type="default" r:id="rId8"/>
       <w:pgSz w:w="11880" w:h="16820"/>
       <w:pgMar w:top="1420" w:right="1320" w:bottom="1420" w:left="1320" w:header="709" w:footer="709" w:gutter="0"/>
       <w:cols w:space="720"/>
@@ -2948,7 +3328,7 @@
 </file>
 
 <file path=word/endnotes.xml><?xml version="1.0" encoding="utf-8"?>
-<w:endnotes xmlns:ve="http://schemas.openxmlformats.org/markup-compatibility/2006" xmlns:o="urn:schemas-microsoft-com:office:office" xmlns:r="http://schemas.openxmlformats.org/officeDocument/2006/relationships" xmlns:m="http://schemas.openxmlformats.org/officeDocument/2006/math" xmlns:v="urn:schemas-microsoft-com:vml" xmlns:wp="http://schemas.openxmlformats.org/drawingml/2006/wordprocessingDrawing" xmlns:w10="urn:schemas-microsoft-com:office:word" xmlns:w="http://schemas.openxmlformats.org/wordprocessingml/2006/main" xmlns:wne="http://schemas.microsoft.com/office/word/2006/wordml">
+<w:endnotes xmlns:wpc="http://schemas.microsoft.com/office/word/2010/wordprocessingCanvas" xmlns:mc="http://schemas.openxmlformats.org/markup-compatibility/2006" xmlns:o="urn:schemas-microsoft-com:office:office" xmlns:r="http://schemas.openxmlformats.org/officeDocument/2006/relationships" xmlns:m="http://schemas.openxmlformats.org/officeDocument/2006/math" xmlns:v="urn:schemas-microsoft-com:vml" xmlns:wp14="http://schemas.microsoft.com/office/word/2010/wordprocessingDrawing" xmlns:wp="http://schemas.openxmlformats.org/drawingml/2006/wordprocessingDrawing" xmlns:w10="urn:schemas-microsoft-com:office:word" xmlns:w="http://schemas.openxmlformats.org/wordprocessingml/2006/main" xmlns:w14="http://schemas.microsoft.com/office/word/2010/wordml" xmlns:wpg="http://schemas.microsoft.com/office/word/2010/wordprocessingGroup" xmlns:wpi="http://schemas.microsoft.com/office/word/2010/wordprocessingInk" xmlns:wne="http://schemas.microsoft.com/office/word/2006/wordml" xmlns:wps="http://schemas.microsoft.com/office/word/2010/wordprocessingShape" mc:Ignorable="w14 wp14">
   <w:endnote w:type="separator" w:id="-1">
     <w:p>
       <w:pPr>
@@ -2973,7 +3353,7 @@
 </file>
 
 <file path=word/footer1.xml><?xml version="1.0" encoding="utf-8"?>
-<w:ftr xmlns:ve="http://schemas.openxmlformats.org/markup-compatibility/2006" xmlns:o="urn:schemas-microsoft-com:office:office" xmlns:r="http://schemas.openxmlformats.org/officeDocument/2006/relationships" xmlns:m="http://schemas.openxmlformats.org/officeDocument/2006/math" xmlns:v="urn:schemas-microsoft-com:vml" xmlns:wp="http://schemas.openxmlformats.org/drawingml/2006/wordprocessingDrawing" xmlns:w10="urn:schemas-microsoft-com:office:word" xmlns:w="http://schemas.openxmlformats.org/wordprocessingml/2006/main" xmlns:wne="http://schemas.microsoft.com/office/word/2006/wordml">
+<w:ftr xmlns:wpc="http://schemas.microsoft.com/office/word/2010/wordprocessingCanvas" xmlns:mc="http://schemas.openxmlformats.org/markup-compatibility/2006" xmlns:o="urn:schemas-microsoft-com:office:office" xmlns:r="http://schemas.openxmlformats.org/officeDocument/2006/relationships" xmlns:m="http://schemas.openxmlformats.org/officeDocument/2006/math" xmlns:v="urn:schemas-microsoft-com:vml" xmlns:wp14="http://schemas.microsoft.com/office/word/2010/wordprocessingDrawing" xmlns:wp="http://schemas.openxmlformats.org/drawingml/2006/wordprocessingDrawing" xmlns:w10="urn:schemas-microsoft-com:office:word" xmlns:w="http://schemas.openxmlformats.org/wordprocessingml/2006/main" xmlns:w14="http://schemas.microsoft.com/office/word/2010/wordml" xmlns:wpg="http://schemas.microsoft.com/office/word/2010/wordprocessingGroup" xmlns:wpi="http://schemas.microsoft.com/office/word/2010/wordprocessingInk" xmlns:wne="http://schemas.microsoft.com/office/word/2006/wordml" xmlns:wps="http://schemas.microsoft.com/office/word/2010/wordprocessingShape" mc:Ignorable="w14 wp14">
   <w:p>
     <w:pPr>
       <w:widowControl w:val="0"/>
@@ -3088,7 +3468,7 @@
 </file>
 
 <file path=word/footnotes.xml><?xml version="1.0" encoding="utf-8"?>
-<w:footnotes xmlns:ve="http://schemas.openxmlformats.org/markup-compatibility/2006" xmlns:o="urn:schemas-microsoft-com:office:office" xmlns:r="http://schemas.openxmlformats.org/officeDocument/2006/relationships" xmlns:m="http://schemas.openxmlformats.org/officeDocument/2006/math" xmlns:v="urn:schemas-microsoft-com:vml" xmlns:wp="http://schemas.openxmlformats.org/drawingml/2006/wordprocessingDrawing" xmlns:w10="urn:schemas-microsoft-com:office:word" xmlns:w="http://schemas.openxmlformats.org/wordprocessingml/2006/main" xmlns:wne="http://schemas.microsoft.com/office/word/2006/wordml">
+<w:footnotes xmlns:wpc="http://schemas.microsoft.com/office/word/2010/wordprocessingCanvas" xmlns:mc="http://schemas.openxmlformats.org/markup-compatibility/2006" xmlns:o="urn:schemas-microsoft-com:office:office" xmlns:r="http://schemas.openxmlformats.org/officeDocument/2006/relationships" xmlns:m="http://schemas.openxmlformats.org/officeDocument/2006/math" xmlns:v="urn:schemas-microsoft-com:vml" xmlns:wp14="http://schemas.microsoft.com/office/word/2010/wordprocessingDrawing" xmlns:wp="http://schemas.openxmlformats.org/drawingml/2006/wordprocessingDrawing" xmlns:w10="urn:schemas-microsoft-com:office:word" xmlns:w="http://schemas.openxmlformats.org/wordprocessingml/2006/main" xmlns:w14="http://schemas.microsoft.com/office/word/2010/wordml" xmlns:wpg="http://schemas.microsoft.com/office/word/2010/wordprocessingGroup" xmlns:wpi="http://schemas.microsoft.com/office/word/2010/wordprocessingInk" xmlns:wne="http://schemas.microsoft.com/office/word/2006/wordml" xmlns:wps="http://schemas.microsoft.com/office/word/2010/wordprocessingShape" mc:Ignorable="w14 wp14">
   <w:footnote w:type="separator" w:id="-1">
     <w:p>
       <w:pPr>
@@ -3113,7 +3493,7 @@
 </file>
 
 <file path=word/numbering.xml><?xml version="1.0" encoding="utf-8"?>
-<w:numbering xmlns:ve="http://schemas.openxmlformats.org/markup-compatibility/2006" xmlns:o="urn:schemas-microsoft-com:office:office" xmlns:r="http://schemas.openxmlformats.org/officeDocument/2006/relationships" xmlns:m="http://schemas.openxmlformats.org/officeDocument/2006/math" xmlns:v="urn:schemas-microsoft-com:vml" xmlns:wp="http://schemas.openxmlformats.org/drawingml/2006/wordprocessingDrawing" xmlns:w10="urn:schemas-microsoft-com:office:word" xmlns:w="http://schemas.openxmlformats.org/wordprocessingml/2006/main" xmlns:wne="http://schemas.microsoft.com/office/word/2006/wordml">
+<w:numbering xmlns:wpc="http://schemas.microsoft.com/office/word/2010/wordprocessingCanvas" xmlns:mc="http://schemas.openxmlformats.org/markup-compatibility/2006" xmlns:o="urn:schemas-microsoft-com:office:office" xmlns:r="http://schemas.openxmlformats.org/officeDocument/2006/relationships" xmlns:m="http://schemas.openxmlformats.org/officeDocument/2006/math" xmlns:v="urn:schemas-microsoft-com:vml" xmlns:wp14="http://schemas.microsoft.com/office/word/2010/wordprocessingDrawing" xmlns:wp="http://schemas.openxmlformats.org/drawingml/2006/wordprocessingDrawing" xmlns:w10="urn:schemas-microsoft-com:office:word" xmlns:w="http://schemas.openxmlformats.org/wordprocessingml/2006/main" xmlns:w14="http://schemas.microsoft.com/office/word/2010/wordml" xmlns:wpg="http://schemas.microsoft.com/office/word/2010/wordprocessingGroup" xmlns:wpi="http://schemas.microsoft.com/office/word/2010/wordprocessingInk" xmlns:wne="http://schemas.microsoft.com/office/word/2006/wordml" xmlns:wps="http://schemas.microsoft.com/office/word/2010/wordprocessingShape" mc:Ignorable="w14 wp14">
   <w:abstractNum w:abstractNumId="0">
     <w:nsid w:val="03F623E5"/>
     <w:multiLevelType w:val="multilevel"/>
@@ -8848,7 +9228,7 @@
 </file>
 
 <file path=word/styles.xml><?xml version="1.0" encoding="utf-8"?>
-<w:styles xmlns:r="http://schemas.openxmlformats.org/officeDocument/2006/relationships" xmlns:w="http://schemas.openxmlformats.org/wordprocessingml/2006/main">
+<w:styles xmlns:mc="http://schemas.openxmlformats.org/markup-compatibility/2006" xmlns:r="http://schemas.openxmlformats.org/officeDocument/2006/relationships" xmlns:w="http://schemas.openxmlformats.org/wordprocessingml/2006/main" xmlns:w14="http://schemas.microsoft.com/office/word/2010/wordml" mc:Ignorable="w14">
   <w:docDefaults>
     <w:rPrDefault>
       <w:rPr>
@@ -9019,7 +9399,6 @@
     <w:uiPriority w:val="99"/>
     <w:semiHidden/>
     <w:unhideWhenUsed/>
-    <w:qFormat/>
     <w:tblPr>
       <w:tblInd w:w="0" w:type="dxa"/>
       <w:tblCellMar>

</xml_diff>

<commit_message>
updated package list etc.
git-svn-id: svn://127.0.0.1/Core@7269 17c802ae-cbca-534c-9e8e-6d19a4926c45
</commit_message>
<xml_diff>
--- a/trunk/doc/readme_nm_4400_fix13.docx
+++ b/trunk/doc/readme_nm_4400_fix13.docx
@@ -980,6 +980,8 @@
               </w:rPr>
               <w:t xml:space="preserve">Exit SQL*PLUS. </w:t>
             </w:r>
+            <w:bookmarkStart w:id="0" w:name="_GoBack"/>
+            <w:bookmarkEnd w:id="0"/>
           </w:p>
         </w:tc>
       </w:tr>
@@ -1503,7 +1505,7 @@
               <w:spacing w:after="0" w:line="240" w:lineRule="auto"/>
               <w:ind w:left="108" w:right="107"/>
               <w:rPr>
-                <w:rFonts w:ascii="Arial" w:hAnsi="Arial" w:cs="Arial"/>
+                <w:rFonts w:cstheme="minorHAnsi"/>
                 <w:color w:val="000000"/>
                 <w:sz w:val="18"/>
                 <w:szCs w:val="18"/>
@@ -1511,10 +1513,10 @@
             </w:pPr>
             <w:r>
               <w:rPr>
-                <w:rFonts w:ascii="Calibri" w:hAnsi="Calibri" w:cs="Calibri"/>
-                <w:color w:val="000000"/>
-                <w:sz w:val="16"/>
-                <w:szCs w:val="16"/>
+                <w:rFonts w:cstheme="minorHAnsi"/>
+                <w:color w:val="000000"/>
+                <w:sz w:val="18"/>
+                <w:szCs w:val="18"/>
               </w:rPr>
               <w:t>log_nm_4400_fix13.sql</w:t>
             </w:r>
@@ -1541,7 +1543,7 @@
               <w:spacing w:after="0" w:line="240" w:lineRule="auto"/>
               <w:ind w:left="109" w:right="92"/>
               <w:rPr>
-                <w:rFonts w:ascii="Arial" w:hAnsi="Arial" w:cs="Arial"/>
+                <w:rFonts w:cstheme="minorHAnsi"/>
                 <w:color w:val="000000"/>
                 <w:sz w:val="18"/>
                 <w:szCs w:val="18"/>
@@ -1549,10 +1551,10 @@
             </w:pPr>
             <w:r>
               <w:rPr>
-                <w:rFonts w:ascii="Calibri" w:hAnsi="Calibri" w:cs="Calibri"/>
-                <w:color w:val="000000"/>
-                <w:sz w:val="16"/>
-                <w:szCs w:val="16"/>
+                <w:rFonts w:cstheme="minorHAnsi"/>
+                <w:color w:val="000000"/>
+                <w:sz w:val="18"/>
+                <w:szCs w:val="18"/>
               </w:rPr>
               <w:t>3.0</w:t>
             </w:r>
@@ -1584,7 +1586,7 @@
               <w:spacing w:after="0" w:line="240" w:lineRule="auto"/>
               <w:ind w:left="108" w:right="107"/>
               <w:rPr>
-                <w:rFonts w:ascii="Arial" w:hAnsi="Arial" w:cs="Arial"/>
+                <w:rFonts w:cstheme="minorHAnsi"/>
                 <w:color w:val="000000"/>
                 <w:sz w:val="18"/>
                 <w:szCs w:val="18"/>
@@ -1592,10 +1594,10 @@
             </w:pPr>
             <w:r>
               <w:rPr>
-                <w:rFonts w:ascii="Calibri" w:hAnsi="Calibri" w:cs="Calibri"/>
-                <w:color w:val="000000"/>
-                <w:sz w:val="16"/>
-                <w:szCs w:val="16"/>
+                <w:rFonts w:cstheme="minorHAnsi"/>
+                <w:color w:val="000000"/>
+                <w:sz w:val="18"/>
+                <w:szCs w:val="18"/>
               </w:rPr>
               <w:t>nm0575.fmx</w:t>
             </w:r>
@@ -1622,7 +1624,7 @@
               <w:spacing w:after="0" w:line="240" w:lineRule="auto"/>
               <w:ind w:left="109" w:right="92"/>
               <w:rPr>
-                <w:rFonts w:ascii="Arial" w:hAnsi="Arial" w:cs="Arial"/>
+                <w:rFonts w:cstheme="minorHAnsi"/>
                 <w:color w:val="000000"/>
                 <w:sz w:val="18"/>
                 <w:szCs w:val="18"/>
@@ -1630,10 +1632,10 @@
             </w:pPr>
             <w:r>
               <w:rPr>
-                <w:rFonts w:ascii="Calibri" w:hAnsi="Calibri" w:cs="Calibri"/>
-                <w:color w:val="000000"/>
-                <w:sz w:val="16"/>
-                <w:szCs w:val="16"/>
+                <w:rFonts w:cstheme="minorHAnsi"/>
+                <w:color w:val="000000"/>
+                <w:sz w:val="18"/>
+                <w:szCs w:val="18"/>
               </w:rPr>
               <w:t>4.7</w:t>
             </w:r>
@@ -1665,7 +1667,7 @@
               <w:spacing w:after="0" w:line="240" w:lineRule="auto"/>
               <w:ind w:left="108" w:right="107"/>
               <w:rPr>
-                <w:rFonts w:ascii="Arial" w:hAnsi="Arial" w:cs="Arial"/>
+                <w:rFonts w:cstheme="minorHAnsi"/>
                 <w:color w:val="000000"/>
                 <w:sz w:val="18"/>
                 <w:szCs w:val="18"/>
@@ -1673,10 +1675,10 @@
             </w:pPr>
             <w:r>
               <w:rPr>
-                <w:rFonts w:ascii="Calibri" w:hAnsi="Calibri" w:cs="Calibri"/>
-                <w:color w:val="000000"/>
-                <w:sz w:val="16"/>
-                <w:szCs w:val="16"/>
+                <w:rFonts w:cstheme="minorHAnsi"/>
+                <w:color w:val="000000"/>
+                <w:sz w:val="18"/>
+                <w:szCs w:val="18"/>
               </w:rPr>
               <w:t>nm0575.pkw</w:t>
             </w:r>
@@ -1703,7 +1705,7 @@
               <w:spacing w:after="0" w:line="240" w:lineRule="auto"/>
               <w:ind w:left="109" w:right="92"/>
               <w:rPr>
-                <w:rFonts w:ascii="Arial" w:hAnsi="Arial" w:cs="Arial"/>
+                <w:rFonts w:cstheme="minorHAnsi"/>
                 <w:color w:val="000000"/>
                 <w:sz w:val="18"/>
                 <w:szCs w:val="18"/>
@@ -1711,30 +1713,192 @@
             </w:pPr>
             <w:r>
               <w:rPr>
-                <w:rFonts w:ascii="Calibri" w:hAnsi="Calibri" w:cs="Calibri"/>
-                <w:color w:val="000000"/>
-                <w:sz w:val="16"/>
-                <w:szCs w:val="16"/>
+                <w:rFonts w:cstheme="minorHAnsi"/>
+                <w:color w:val="000000"/>
+                <w:sz w:val="18"/>
+                <w:szCs w:val="18"/>
               </w:rPr>
               <w:t>2.7.1.</w:t>
             </w:r>
             <w:r>
               <w:rPr>
-                <w:rFonts w:ascii="Calibri" w:hAnsi="Calibri" w:cs="Calibri"/>
-                <w:color w:val="000000"/>
-                <w:sz w:val="16"/>
-                <w:szCs w:val="16"/>
+                <w:rFonts w:cstheme="minorHAnsi"/>
+                <w:color w:val="000000"/>
+                <w:sz w:val="18"/>
+                <w:szCs w:val="18"/>
               </w:rPr>
               <w:t>1</w:t>
             </w:r>
             <w:r>
               <w:rPr>
-                <w:rFonts w:ascii="Calibri" w:hAnsi="Calibri" w:cs="Calibri"/>
-                <w:color w:val="000000"/>
-                <w:sz w:val="16"/>
-                <w:szCs w:val="16"/>
-              </w:rPr>
-              <w:t>2</w:t>
+                <w:rFonts w:cstheme="minorHAnsi"/>
+                <w:color w:val="000000"/>
+                <w:sz w:val="18"/>
+                <w:szCs w:val="18"/>
+              </w:rPr>
+              <w:t>5</w:t>
+            </w:r>
+          </w:p>
+        </w:tc>
+      </w:tr>
+      <w:tr>
+        <w:trPr>
+          <w:cantSplit/>
+        </w:trPr>
+        <w:tc>
+          <w:tcPr>
+            <w:tcW w:w="3261" w:type="dxa"/>
+            <w:tcBorders>
+              <w:top w:val="single" w:sz="6" w:space="0" w:color="BFBFBF"/>
+              <w:left w:val="single" w:sz="4" w:space="0" w:color="BFBFBF"/>
+              <w:bottom w:val="single" w:sz="6" w:space="0" w:color="BFBFBF"/>
+              <w:right w:val="single" w:sz="6" w:space="0" w:color="BFBFBF"/>
+            </w:tcBorders>
+            <w:shd w:val="clear" w:color="auto" w:fill="FFFFFF"/>
+          </w:tcPr>
+          <w:p>
+            <w:pPr>
+              <w:keepLines/>
+              <w:widowControl w:val="0"/>
+              <w:autoSpaceDE w:val="0"/>
+              <w:autoSpaceDN w:val="0"/>
+              <w:adjustRightInd w:val="0"/>
+              <w:spacing w:after="0" w:line="240" w:lineRule="auto"/>
+              <w:ind w:left="108" w:right="107"/>
+              <w:rPr>
+                <w:rFonts w:cstheme="minorHAnsi"/>
+                <w:color w:val="000000"/>
+                <w:sz w:val="18"/>
+                <w:szCs w:val="18"/>
+              </w:rPr>
+            </w:pPr>
+            <w:r>
+              <w:rPr>
+                <w:rFonts w:cstheme="minorHAnsi"/>
+                <w:color w:val="000000"/>
+                <w:sz w:val="18"/>
+                <w:szCs w:val="18"/>
+              </w:rPr>
+              <w:t>nm3sdo_ops.pkh</w:t>
+            </w:r>
+          </w:p>
+        </w:tc>
+        <w:tc>
+          <w:tcPr>
+            <w:tcW w:w="1275" w:type="dxa"/>
+            <w:tcBorders>
+              <w:top w:val="single" w:sz="6" w:space="0" w:color="BFBFBF"/>
+              <w:left w:val="single" w:sz="6" w:space="0" w:color="BFBFBF"/>
+              <w:bottom w:val="single" w:sz="6" w:space="0" w:color="BFBFBF"/>
+              <w:right w:val="single" w:sz="4" w:space="0" w:color="BFBFBF"/>
+            </w:tcBorders>
+            <w:shd w:val="clear" w:color="auto" w:fill="FFFFFF"/>
+          </w:tcPr>
+          <w:p>
+            <w:pPr>
+              <w:keepLines/>
+              <w:widowControl w:val="0"/>
+              <w:autoSpaceDE w:val="0"/>
+              <w:autoSpaceDN w:val="0"/>
+              <w:adjustRightInd w:val="0"/>
+              <w:spacing w:after="0" w:line="240" w:lineRule="auto"/>
+              <w:ind w:left="109" w:right="92"/>
+              <w:rPr>
+                <w:rFonts w:cstheme="minorHAnsi"/>
+                <w:color w:val="000000"/>
+                <w:sz w:val="18"/>
+                <w:szCs w:val="18"/>
+              </w:rPr>
+            </w:pPr>
+            <w:r>
+              <w:rPr>
+                <w:rFonts w:cstheme="minorHAnsi"/>
+                <w:color w:val="000000"/>
+                <w:sz w:val="18"/>
+                <w:szCs w:val="18"/>
+              </w:rPr>
+              <w:t>1.1</w:t>
+            </w:r>
+          </w:p>
+        </w:tc>
+      </w:tr>
+      <w:tr>
+        <w:trPr>
+          <w:cantSplit/>
+        </w:trPr>
+        <w:tc>
+          <w:tcPr>
+            <w:tcW w:w="3261" w:type="dxa"/>
+            <w:tcBorders>
+              <w:top w:val="single" w:sz="6" w:space="0" w:color="BFBFBF"/>
+              <w:left w:val="single" w:sz="4" w:space="0" w:color="BFBFBF"/>
+              <w:bottom w:val="single" w:sz="6" w:space="0" w:color="BFBFBF"/>
+              <w:right w:val="single" w:sz="6" w:space="0" w:color="BFBFBF"/>
+            </w:tcBorders>
+            <w:shd w:val="clear" w:color="auto" w:fill="FFFFFF"/>
+          </w:tcPr>
+          <w:p>
+            <w:pPr>
+              <w:keepLines/>
+              <w:widowControl w:val="0"/>
+              <w:autoSpaceDE w:val="0"/>
+              <w:autoSpaceDN w:val="0"/>
+              <w:adjustRightInd w:val="0"/>
+              <w:spacing w:after="0" w:line="240" w:lineRule="auto"/>
+              <w:ind w:left="108" w:right="107"/>
+              <w:rPr>
+                <w:rFonts w:cstheme="minorHAnsi"/>
+                <w:color w:val="000000"/>
+                <w:sz w:val="18"/>
+                <w:szCs w:val="18"/>
+              </w:rPr>
+            </w:pPr>
+            <w:r>
+              <w:rPr>
+                <w:rFonts w:cstheme="minorHAnsi"/>
+                <w:color w:val="000000"/>
+                <w:sz w:val="18"/>
+                <w:szCs w:val="18"/>
+              </w:rPr>
+              <w:t>nm3sdo_ops.pkw</w:t>
+            </w:r>
+          </w:p>
+        </w:tc>
+        <w:tc>
+          <w:tcPr>
+            <w:tcW w:w="1275" w:type="dxa"/>
+            <w:tcBorders>
+              <w:top w:val="single" w:sz="6" w:space="0" w:color="BFBFBF"/>
+              <w:left w:val="single" w:sz="6" w:space="0" w:color="BFBFBF"/>
+              <w:bottom w:val="single" w:sz="6" w:space="0" w:color="BFBFBF"/>
+              <w:right w:val="single" w:sz="4" w:space="0" w:color="BFBFBF"/>
+            </w:tcBorders>
+            <w:shd w:val="clear" w:color="auto" w:fill="FFFFFF"/>
+          </w:tcPr>
+          <w:p>
+            <w:pPr>
+              <w:keepLines/>
+              <w:widowControl w:val="0"/>
+              <w:autoSpaceDE w:val="0"/>
+              <w:autoSpaceDN w:val="0"/>
+              <w:adjustRightInd w:val="0"/>
+              <w:spacing w:after="0" w:line="240" w:lineRule="auto"/>
+              <w:ind w:left="109" w:right="92"/>
+              <w:rPr>
+                <w:rFonts w:cstheme="minorHAnsi"/>
+                <w:color w:val="000000"/>
+                <w:sz w:val="18"/>
+                <w:szCs w:val="18"/>
+              </w:rPr>
+            </w:pPr>
+            <w:r>
+              <w:rPr>
+                <w:rFonts w:cstheme="minorHAnsi"/>
+                <w:color w:val="000000"/>
+                <w:sz w:val="18"/>
+                <w:szCs w:val="18"/>
+              </w:rPr>
+              <w:t>1.5</w:t>
             </w:r>
           </w:p>
         </w:tc>
@@ -1764,7 +1928,7 @@
               <w:spacing w:after="0" w:line="240" w:lineRule="auto"/>
               <w:ind w:left="108" w:right="107"/>
               <w:rPr>
-                <w:rFonts w:ascii="Arial" w:hAnsi="Arial" w:cs="Arial"/>
+                <w:rFonts w:cstheme="minorHAnsi"/>
                 <w:color w:val="000000"/>
                 <w:sz w:val="18"/>
                 <w:szCs w:val="18"/>
@@ -1772,10 +1936,10 @@
             </w:pPr>
             <w:r>
               <w:rPr>
-                <w:rFonts w:ascii="Calibri" w:hAnsi="Calibri" w:cs="Calibri"/>
-                <w:color w:val="000000"/>
-                <w:sz w:val="16"/>
-                <w:szCs w:val="16"/>
+                <w:rFonts w:cstheme="minorHAnsi"/>
+                <w:color w:val="000000"/>
+                <w:sz w:val="18"/>
+                <w:szCs w:val="18"/>
               </w:rPr>
               <w:t>nm_4400_fix13.sql</w:t>
             </w:r>
@@ -1802,7 +1966,7 @@
               <w:spacing w:after="0" w:line="240" w:lineRule="auto"/>
               <w:ind w:left="109" w:right="92"/>
               <w:rPr>
-                <w:rFonts w:ascii="Arial" w:hAnsi="Arial" w:cs="Arial"/>
+                <w:rFonts w:cstheme="minorHAnsi"/>
                 <w:color w:val="000000"/>
                 <w:sz w:val="18"/>
                 <w:szCs w:val="18"/>
@@ -1810,10 +1974,10 @@
             </w:pPr>
             <w:r>
               <w:rPr>
-                <w:rFonts w:ascii="Calibri" w:hAnsi="Calibri" w:cs="Calibri"/>
-                <w:color w:val="000000"/>
-                <w:sz w:val="16"/>
-                <w:szCs w:val="16"/>
+                <w:rFonts w:cstheme="minorHAnsi"/>
+                <w:color w:val="000000"/>
+                <w:sz w:val="18"/>
+                <w:szCs w:val="18"/>
               </w:rPr>
               <w:t>3.0</w:t>
             </w:r>
@@ -1830,7 +1994,7 @@
         <w:spacing w:after="0" w:line="240" w:lineRule="auto"/>
         <w:ind w:left="545" w:right="101"/>
         <w:rPr>
-          <w:rFonts w:ascii="Arial" w:hAnsi="Arial" w:cs="Arial"/>
+          <w:rFonts w:cstheme="minorHAnsi"/>
           <w:color w:val="000000"/>
           <w:sz w:val="18"/>
           <w:szCs w:val="18"/>
@@ -2901,27 +3065,7 @@
                 <w:szCs w:val="16"/>
                 <w:lang w:val="en-GB" w:eastAsia="en-GB"/>
               </w:rPr>
-              <w:t xml:space="preserve">The code cannot operate successfully on all assets in a hierarchy. The </w:t>
-            </w:r>
-            <w:r>
-              <w:rPr>
-                <w:rFonts w:ascii="Calibri" w:eastAsia="Times New Roman" w:hAnsi="Calibri" w:cs="Calibri"/>
-                <w:color w:val="000000"/>
-                <w:sz w:val="16"/>
-                <w:szCs w:val="16"/>
-                <w:lang w:val="en-GB" w:eastAsia="en-GB"/>
-              </w:rPr>
-              <w:t>hierarchy</w:t>
-            </w:r>
-            <w:r>
-              <w:rPr>
-                <w:rFonts w:ascii="Calibri" w:eastAsia="Times New Roman" w:hAnsi="Calibri" w:cs="Calibri"/>
-                <w:color w:val="000000"/>
-                <w:sz w:val="16"/>
-                <w:szCs w:val="16"/>
-                <w:lang w:val="en-GB" w:eastAsia="en-GB"/>
-              </w:rPr>
-              <w:t xml:space="preserve"> is kept in sync to some extent but relationships to parent and child assets are </w:t>
+              <w:t xml:space="preserve">The code cannot operate successfully on all assets in a hierarchy. The hierarchy is kept in sync to some extent but relationships to parent and child assets are </w:t>
             </w:r>
             <w:proofErr w:type="gramStart"/>
             <w:r>
@@ -3103,27 +3247,7 @@
                 <w:szCs w:val="16"/>
                 <w:lang w:val="en-GB" w:eastAsia="en-GB"/>
               </w:rPr>
-              <w:t xml:space="preserve">ecent changes will correct any asset spatial </w:t>
-            </w:r>
-            <w:r>
-              <w:rPr>
-                <w:rFonts w:ascii="Calibri" w:eastAsia="Times New Roman" w:hAnsi="Calibri" w:cs="Calibri"/>
-                <w:color w:val="000000"/>
-                <w:sz w:val="16"/>
-                <w:szCs w:val="16"/>
-                <w:lang w:val="en-GB" w:eastAsia="en-GB"/>
-              </w:rPr>
-              <w:t>representations</w:t>
-            </w:r>
-            <w:r>
-              <w:rPr>
-                <w:rFonts w:ascii="Calibri" w:eastAsia="Times New Roman" w:hAnsi="Calibri" w:cs="Calibri"/>
-                <w:color w:val="000000"/>
-                <w:sz w:val="16"/>
-                <w:szCs w:val="16"/>
-                <w:lang w:val="en-GB" w:eastAsia="en-GB"/>
-              </w:rPr>
-              <w:t xml:space="preserve"> that are remaining.  Off network asset shapes will be end-dated or deleted as part of the process. Relationships between asset data and other entities such as schemes, defects, </w:t>
+              <w:t xml:space="preserve">ecent changes will correct any asset spatial representations that are remaining.  Off network asset shapes will be end-dated or deleted as part of the process. Relationships between asset data and other entities such as schemes, defects, </w:t>
             </w:r>
             <w:proofErr w:type="gramStart"/>
             <w:r>
@@ -3238,8 +3362,6 @@
                 <w:lang w:val="en-GB" w:eastAsia="en-GB"/>
               </w:rPr>
             </w:pPr>
-            <w:bookmarkStart w:id="0" w:name="_GoBack"/>
-            <w:bookmarkEnd w:id="0"/>
           </w:p>
           <w:p>
             <w:pPr>

</xml_diff>

<commit_message>
update on nm0575.pkb version number
git-svn-id: svn://127.0.0.1/Core@7283 17c802ae-cbca-534c-9e8e-6d19a4926c45
</commit_message>
<xml_diff>
--- a/trunk/doc/readme_nm_4400_fix13.docx
+++ b/trunk/doc/readme_nm_4400_fix13.docx
@@ -980,8 +980,6 @@
               </w:rPr>
               <w:t xml:space="preserve">Exit SQL*PLUS. </w:t>
             </w:r>
-            <w:bookmarkStart w:id="0" w:name="_GoBack"/>
-            <w:bookmarkEnd w:id="0"/>
           </w:p>
         </w:tc>
       </w:tr>
@@ -1736,7 +1734,7 @@
                 <w:sz w:val="18"/>
                 <w:szCs w:val="18"/>
               </w:rPr>
-              <w:t>5</w:t>
+              <w:t>6</w:t>
             </w:r>
           </w:p>
         </w:tc>
@@ -3164,7 +3162,19 @@
                 <w:szCs w:val="16"/>
                 <w:lang w:val="en-GB" w:eastAsia="en-GB"/>
               </w:rPr>
-              <w:t xml:space="preserve">been </w:t>
+              <w:t>bee</w:t>
+            </w:r>
+            <w:bookmarkStart w:id="0" w:name="_GoBack"/>
+            <w:bookmarkEnd w:id="0"/>
+            <w:r>
+              <w:rPr>
+                <w:rFonts w:ascii="Calibri" w:eastAsia="Times New Roman" w:hAnsi="Calibri" w:cs="Calibri"/>
+                <w:color w:val="000000"/>
+                <w:sz w:val="16"/>
+                <w:szCs w:val="16"/>
+                <w:lang w:val="en-GB" w:eastAsia="en-GB"/>
+              </w:rPr>
+              <w:t xml:space="preserve">n </w:t>
             </w:r>
             <w:r>
               <w:rPr>
@@ -3279,29 +3289,7 @@
                 <w:szCs w:val="16"/>
                 <w:lang w:val="en-GB" w:eastAsia="en-GB"/>
               </w:rPr>
-              <w:t xml:space="preserve">ument </w:t>
-            </w:r>
-            <w:proofErr w:type="gramStart"/>
-            <w:r>
-              <w:rPr>
-                <w:rFonts w:ascii="Calibri" w:eastAsia="Times New Roman" w:hAnsi="Calibri" w:cs="Calibri"/>
-                <w:color w:val="000000"/>
-                <w:sz w:val="16"/>
-                <w:szCs w:val="16"/>
-                <w:lang w:val="en-GB" w:eastAsia="en-GB"/>
-              </w:rPr>
-              <w:t>associations</w:t>
-            </w:r>
-            <w:proofErr w:type="gramEnd"/>
-            <w:r>
-              <w:rPr>
-                <w:rFonts w:ascii="Calibri" w:eastAsia="Times New Roman" w:hAnsi="Calibri" w:cs="Calibri"/>
-                <w:color w:val="000000"/>
-                <w:sz w:val="16"/>
-                <w:szCs w:val="16"/>
-                <w:lang w:val="en-GB" w:eastAsia="en-GB"/>
-              </w:rPr>
-              <w:t xml:space="preserve"> </w:t>
+              <w:t xml:space="preserve">ument associations </w:t>
             </w:r>
             <w:r>
               <w:rPr>

</xml_diff>

<commit_message>
Task 0111930 - version change on sdo-ops due to missing / in previous versions
git-svn-id: svn://127.0.0.1/Core@7287 17c802ae-cbca-534c-9e8e-6d19a4926c45
</commit_message>
<xml_diff>
--- a/trunk/doc/readme_nm_4400_fix13.docx
+++ b/trunk/doc/readme_nm_4400_fix13.docx
@@ -1815,7 +1815,7 @@
                 <w:sz w:val="18"/>
                 <w:szCs w:val="18"/>
               </w:rPr>
-              <w:t>1.1</w:t>
+              <w:t>1.2</w:t>
             </w:r>
           </w:p>
         </w:tc>
@@ -1896,8 +1896,10 @@
                 <w:sz w:val="18"/>
                 <w:szCs w:val="18"/>
               </w:rPr>
-              <w:t>1.5</w:t>
+              <w:t>1.6</w:t>
             </w:r>
+            <w:bookmarkStart w:id="0" w:name="_GoBack"/>
+            <w:bookmarkEnd w:id="0"/>
           </w:p>
         </w:tc>
       </w:tr>
@@ -3162,19 +3164,7 @@
                 <w:szCs w:val="16"/>
                 <w:lang w:val="en-GB" w:eastAsia="en-GB"/>
               </w:rPr>
-              <w:t>bee</w:t>
-            </w:r>
-            <w:bookmarkStart w:id="0" w:name="_GoBack"/>
-            <w:bookmarkEnd w:id="0"/>
-            <w:r>
-              <w:rPr>
-                <w:rFonts w:ascii="Calibri" w:eastAsia="Times New Roman" w:hAnsi="Calibri" w:cs="Calibri"/>
-                <w:color w:val="000000"/>
-                <w:sz w:val="16"/>
-                <w:szCs w:val="16"/>
-                <w:lang w:val="en-GB" w:eastAsia="en-GB"/>
-              </w:rPr>
-              <w:t xml:space="preserve">n </w:t>
+              <w:t xml:space="preserve">been </w:t>
             </w:r>
             <w:r>
               <w:rPr>

</xml_diff>